<commit_message>
Wrote my part of the Lab-Report
</commit_message>
<xml_diff>
--- a/2020-Abgabe02-Mühlbacher-Toporsch-Weigl.docx
+++ b/2020-Abgabe02-Mühlbacher-Toporsch-Weigl.docx
@@ -1,6 +1,6 @@
 
 <file path=word/document.xml><?xml version="1.0" encoding="utf-8"?>
-<w:document xmlns:wpc="http://schemas.microsoft.com/office/word/2010/wordprocessingCanvas" xmlns:cx="http://schemas.microsoft.com/office/drawing/2014/chartex" xmlns:cx1="http://schemas.microsoft.com/office/drawing/2015/9/8/chartex" xmlns:cx2="http://schemas.microsoft.com/office/drawing/2015/10/21/chartex" xmlns:cx3="http://schemas.microsoft.com/office/drawing/2016/5/9/chartex" xmlns:cx4="http://schemas.microsoft.com/office/drawing/2016/5/10/chartex" xmlns:cx5="http://schemas.microsoft.com/office/drawing/2016/5/11/chartex" xmlns:cx6="http://schemas.microsoft.com/office/drawing/2016/5/12/chartex" xmlns:cx7="http://schemas.microsoft.com/office/drawing/2016/5/13/chartex" xmlns:cx8="http://schemas.microsoft.com/office/drawing/2016/5/14/chartex" xmlns:mc="http://schemas.openxmlformats.org/markup-compatibility/2006" xmlns:aink="http://schemas.microsoft.com/office/drawing/2016/ink" xmlns:am3d="http://schemas.microsoft.com/office/drawing/2017/model3d" xmlns:o="urn:schemas-microsoft-com:office:office" xmlns:r="http://schemas.openxmlformats.org/officeDocument/2006/relationships" xmlns:m="http://schemas.openxmlformats.org/officeDocument/2006/math" xmlns:v="urn:schemas-microsoft-com:vml" xmlns:wp14="http://schemas.microsoft.com/office/word/2010/wordprocessingDrawing" xmlns:wp="http://schemas.openxmlformats.org/drawingml/2006/wordprocessingDrawing" xmlns:w10="urn:schemas-microsoft-com:office:word" xmlns:w="http://schemas.openxmlformats.org/wordprocessingml/2006/main" xmlns:w14="http://schemas.microsoft.com/office/word/2010/wordml" xmlns:w15="http://schemas.microsoft.com/office/word/2012/wordml" xmlns:w16cid="http://schemas.microsoft.com/office/word/2016/wordml/cid" xmlns:w16se="http://schemas.microsoft.com/office/word/2015/wordml/symex" xmlns:wpg="http://schemas.microsoft.com/office/word/2010/wordprocessingGroup" xmlns:wpi="http://schemas.microsoft.com/office/word/2010/wordprocessingInk" xmlns:wne="http://schemas.microsoft.com/office/word/2006/wordml" xmlns:wps="http://schemas.microsoft.com/office/word/2010/wordprocessingShape" mc:Ignorable="w14 w15 w16se w16cid wp14">
+<w:document xmlns:wpc="http://schemas.microsoft.com/office/word/2010/wordprocessingCanvas" xmlns:cx="http://schemas.microsoft.com/office/drawing/2014/chartex" xmlns:mc="http://schemas.openxmlformats.org/markup-compatibility/2006" xmlns:o="urn:schemas-microsoft-com:office:office" xmlns:r="http://schemas.openxmlformats.org/officeDocument/2006/relationships" xmlns:m="http://schemas.openxmlformats.org/officeDocument/2006/math" xmlns:v="urn:schemas-microsoft-com:vml" xmlns:wp14="http://schemas.microsoft.com/office/word/2010/wordprocessingDrawing" xmlns:wp="http://schemas.openxmlformats.org/drawingml/2006/wordprocessingDrawing" xmlns:w10="urn:schemas-microsoft-com:office:word" xmlns:w="http://schemas.openxmlformats.org/wordprocessingml/2006/main" xmlns:w14="http://schemas.microsoft.com/office/word/2010/wordml" xmlns:w15="http://schemas.microsoft.com/office/word/2012/wordml" xmlns:w16se="http://schemas.microsoft.com/office/word/2015/wordml/symex" xmlns:wpg="http://schemas.microsoft.com/office/word/2010/wordprocessingGroup" xmlns:wpi="http://schemas.microsoft.com/office/word/2010/wordprocessingInk" xmlns:wne="http://schemas.microsoft.com/office/word/2006/wordml" xmlns:wps="http://schemas.microsoft.com/office/word/2010/wordprocessingShape" mc:Ignorable="w14 w15 w16se wp14">
   <w:body>
     <w:p>
       <w:pPr>
@@ -138,72 +138,24 @@
     </w:p>
     <w:p>
       <w:r>
-        <w:t xml:space="preserve">Übung </w:t>
-      </w:r>
-      <w:r>
-        <w:t>2</w:t>
-      </w:r>
-      <w:r>
-        <w:t xml:space="preserve"> (</w:t>
-      </w:r>
-      <w:r>
-        <w:t>25</w:t>
-      </w:r>
-      <w:r>
-        <w:t>.0</w:t>
-      </w:r>
-      <w:r>
-        <w:t>6</w:t>
-      </w:r>
-      <w:r>
-        <w:t>.2020):</w:t>
+        <w:t>Übung 2 (25.06.2020):</w:t>
       </w:r>
     </w:p>
     <w:p>
       <w:r>
-        <w:t>Als erstes wurde besprochen welche Aufgaben jeder übernehmen soll. Wir einigten uns darauf, dass Tobias Weigl</w:t>
-      </w:r>
-      <w:r>
-        <w:t xml:space="preserve"> diesmal das Repository bereitstellt und die Tests schreibt, als auch die README erstellt.</w:t>
-      </w:r>
-      <w:r>
-        <w:t xml:space="preserve"> Jan Mühlbacher kümmert </w:t>
-      </w:r>
-      <w:r>
-        <w:t xml:space="preserve"> </w:t>
-      </w:r>
-      <w:r>
-        <w:t xml:space="preserve">sich um die </w:t>
-      </w:r>
-      <w:r>
-        <w:t xml:space="preserve">Queue </w:t>
-      </w:r>
-      <w:r>
-        <w:t>und</w:t>
-      </w:r>
-      <w:r>
-        <w:t xml:space="preserve"> findet mit</w:t>
-      </w:r>
-      <w:r>
-        <w:t xml:space="preserve"> Sebastian Toporsch </w:t>
-      </w:r>
-      <w:r>
-        <w:t>die Fehler. Sebastian Toporsch schreibt anschließend den Lab Report und</w:t>
-      </w:r>
-      <w:r>
-        <w:t xml:space="preserve"> hilft Tobias Weigl bei der Maven Site. Danach </w:t>
-      </w:r>
-      <w:r>
-        <w:t xml:space="preserve">formatiert </w:t>
-      </w:r>
-      <w:r>
-        <w:t xml:space="preserve">er den Lab Report </w:t>
-      </w:r>
-      <w:r>
-        <w:t>entsprechend.</w:t>
-      </w:r>
-      <w:r>
-        <w:t xml:space="preserve"> Danach wurde besprochen wie jeder seine Aufgaben realisieren will und danach startete jeder mit seiner Arbeit.</w:t>
+        <w:t>Als erstes wurde besprochen welche Aufgaben jeder übernehmen soll. Wir einigten uns darauf, dass Tobias Weigl diesmal das Repository bereitstellt und die Tests schreibt, als auch die README e</w:t>
+      </w:r>
+      <w:r>
+        <w:t>rstellt. Jan Mühlbacher kümmert</w:t>
+      </w:r>
+      <w:r>
+        <w:t xml:space="preserve"> sich um die Queue und findet mit Sebastian Toporsch die Fehler. Sebastian Toporsch schreibt anschließend den Lab Report und</w:t>
+      </w:r>
+      <w:r>
+        <w:t xml:space="preserve"> hilft Tobias Weigl bei der Maven Site. Danach formatiert er den Lab Report </w:t>
+      </w:r>
+      <w:r>
+        <w:t>entsprechend. Danach wurde besprochen wie jeder seine Aufgaben realisieren will und danach startete jeder mit seiner Arbeit.</w:t>
       </w:r>
     </w:p>
     <w:p>
@@ -215,39 +167,154 @@
       </w:r>
     </w:p>
     <w:p>
-      <w:r>
-        <w:t>Coding</w:t>
-      </w:r>
-      <w:r>
-        <w:t>/Fehler</w:t>
+      <w:pPr>
+        <w:pStyle w:val="StandardWeb"/>
+        <w:spacing w:before="0" w:beforeAutospacing="0" w:after="0" w:afterAutospacing="0"/>
+      </w:pPr>
+      <w:r>
+        <w:rPr>
+          <w:rFonts w:ascii="Arial" w:hAnsi="Arial" w:cs="Arial"/>
+          <w:color w:val="000000"/>
+          <w:sz w:val="22"/>
+          <w:szCs w:val="22"/>
+        </w:rPr>
+        <w:t>Am Anfang habe ich eine neue Klasse namens “GenericQueue” erstellt. Diese befüllte ich anschließend mit allen nötigen Funktionen und schrieb die JavaDoc dazu.</w:t>
       </w:r>
     </w:p>
     <w:p>
       <w:pPr>
-        <w:pStyle w:val="berschrift4"/>
-      </w:pPr>
-      <w:r>
-        <w:t xml:space="preserve">Detailliertes Vorgehen </w:t>
-      </w:r>
-      <w:r>
-        <w:t>Sebastian Toporsch</w:t>
-      </w:r>
-      <w:r>
-        <w:t>:</w:t>
+        <w:pStyle w:val="StandardWeb"/>
+        <w:spacing w:before="0" w:beforeAutospacing="0" w:after="0" w:afterAutospacing="0"/>
+      </w:pPr>
+      <w:r>
+        <w:rPr>
+          <w:rFonts w:ascii="Arial" w:hAnsi="Arial" w:cs="Arial"/>
+          <w:color w:val="000000"/>
+          <w:sz w:val="22"/>
+          <w:szCs w:val="22"/>
+        </w:rPr>
+        <w:t>Danach besprach ich mit Sebastian Toporsch die möglichen Fehler der StringQueue-Klasse. Die 3 Fehler, de wir fanden waren:</w:t>
       </w:r>
     </w:p>
     <w:p>
-      <w:r>
-        <w:t>Als erstes arbeitet ich an der Maven Site.</w:t>
+      <w:pPr>
+        <w:pStyle w:val="StandardWeb"/>
+        <w:numPr>
+          <w:ilvl w:val="0"/>
+          <w:numId w:val="18"/>
+        </w:numPr>
+        <w:spacing w:before="0" w:beforeAutospacing="0" w:after="0" w:afterAutospacing="0"/>
+        <w:textAlignment w:val="baseline"/>
+        <w:rPr>
+          <w:rFonts w:ascii="Arial" w:hAnsi="Arial" w:cs="Arial"/>
+          <w:color w:val="000000"/>
+          <w:sz w:val="22"/>
+          <w:szCs w:val="22"/>
+        </w:rPr>
+      </w:pPr>
+      <w:r>
+        <w:rPr>
+          <w:rFonts w:ascii="Arial" w:hAnsi="Arial" w:cs="Arial"/>
+          <w:color w:val="000000"/>
+          <w:sz w:val="22"/>
+          <w:szCs w:val="22"/>
+        </w:rPr>
+        <w:t>Der Konstruktor setzte die Klassenvariable “maxSize” nicht zum übergebenen Wert</w:t>
       </w:r>
     </w:p>
     <w:p>
-      <w:r>
-        <w:t>Sobald Jan Mühlbacher die Fehler gefunden hatte und die Queue fertiggestellt hatte fing ich an den Lab Report zu formatieren. Dabei habe ich alle Anforderungen an den Lab Report überprüft und falls nötig verbessert</w:t>
-      </w:r>
-      <w:r>
-        <w:t xml:space="preserve">. </w:t>
-      </w:r>
+      <w:pPr>
+        <w:pStyle w:val="StandardWeb"/>
+        <w:numPr>
+          <w:ilvl w:val="0"/>
+          <w:numId w:val="18"/>
+        </w:numPr>
+        <w:spacing w:before="0" w:beforeAutospacing="0" w:after="0" w:afterAutospacing="0"/>
+        <w:textAlignment w:val="baseline"/>
+        <w:rPr>
+          <w:rFonts w:ascii="Arial" w:hAnsi="Arial" w:cs="Arial"/>
+          <w:color w:val="000000"/>
+          <w:sz w:val="22"/>
+          <w:szCs w:val="22"/>
+        </w:rPr>
+      </w:pPr>
+      <w:r>
+        <w:rPr>
+          <w:rFonts w:ascii="Arial" w:hAnsi="Arial" w:cs="Arial"/>
+          <w:color w:val="000000"/>
+          <w:sz w:val="22"/>
+          <w:szCs w:val="22"/>
+        </w:rPr>
+        <w:t>In der “poll”-Funktion musste der Vergleichsoperator von “==” zu “!=” gesetzt werden</w:t>
+      </w:r>
+    </w:p>
+    <w:p>
+      <w:pPr>
+        <w:pStyle w:val="StandardWeb"/>
+        <w:numPr>
+          <w:ilvl w:val="0"/>
+          <w:numId w:val="18"/>
+        </w:numPr>
+        <w:spacing w:before="0" w:beforeAutospacing="0" w:after="0" w:afterAutospacing="0"/>
+        <w:textAlignment w:val="baseline"/>
+        <w:rPr>
+          <w:rFonts w:ascii="Arial" w:hAnsi="Arial" w:cs="Arial"/>
+          <w:color w:val="000000"/>
+          <w:sz w:val="22"/>
+          <w:szCs w:val="22"/>
+        </w:rPr>
+      </w:pPr>
+      <w:r>
+        <w:rPr>
+          <w:rFonts w:ascii="Arial" w:hAnsi="Arial" w:cs="Arial"/>
+          <w:color w:val="000000"/>
+          <w:sz w:val="22"/>
+          <w:szCs w:val="22"/>
+        </w:rPr>
+        <w:t>In der “remove”-Funktion musste die Zeile “element = “”” gelöscht werden</w:t>
+      </w:r>
+    </w:p>
+    <w:p>
+      <w:pPr>
+        <w:pStyle w:val="StandardWeb"/>
+        <w:spacing w:before="0" w:beforeAutospacing="0" w:after="0" w:afterAutospacing="0"/>
+      </w:pPr>
+      <w:r>
+        <w:rPr>
+          <w:rFonts w:ascii="Arial" w:hAnsi="Arial" w:cs="Arial"/>
+          <w:color w:val="000000"/>
+          <w:sz w:val="22"/>
+          <w:szCs w:val="22"/>
+        </w:rPr>
+        <w:t>Danach pushte ich diese Änderungen.</w:t>
+      </w:r>
+    </w:p>
+    <w:p>
+      <w:pPr>
+        <w:pStyle w:val="StandardWeb"/>
+        <w:spacing w:before="0" w:beforeAutospacing="0" w:after="0" w:afterAutospacing="0"/>
+        <w:rPr>
+          <w:rFonts w:ascii="Arial" w:hAnsi="Arial" w:cs="Arial"/>
+          <w:color w:val="000000"/>
+          <w:sz w:val="22"/>
+          <w:szCs w:val="22"/>
+        </w:rPr>
+      </w:pPr>
+      <w:r>
+        <w:rPr>
+          <w:rFonts w:ascii="Arial" w:hAnsi="Arial" w:cs="Arial"/>
+          <w:color w:val="000000"/>
+          <w:sz w:val="22"/>
+          <w:szCs w:val="22"/>
+        </w:rPr>
+        <w:t>Mit dieser groben Vorlage von StringQueue befüllte ich die GenericQueue-Klasse doch optimierte die Funktionen etwas. Diese Funktionen übernahm ich dann auch für die StringQueue-Klasse.</w:t>
+      </w:r>
+    </w:p>
+    <w:p>
+      <w:pPr>
+        <w:pStyle w:val="StandardWeb"/>
+        <w:spacing w:before="0" w:beforeAutospacing="0" w:after="0" w:afterAutospacing="0"/>
+      </w:pPr>
       <w:bookmarkStart w:id="0" w:name="_GoBack"/>
       <w:bookmarkEnd w:id="0"/>
     </w:p>
@@ -256,13 +323,28 @@
         <w:pStyle w:val="berschrift4"/>
       </w:pPr>
       <w:r>
-        <w:t xml:space="preserve">Detailliertes Vorgehen </w:t>
-      </w:r>
-      <w:r>
-        <w:t>Tobias Weigl</w:t>
-      </w:r>
-      <w:r>
-        <w:t>:</w:t>
+        <w:t>Detailliertes Vorgehen Sebastian Toporsch:</w:t>
+      </w:r>
+    </w:p>
+    <w:p>
+      <w:r>
+        <w:t>Als erstes arbeitet ich an der Maven Site.</w:t>
+      </w:r>
+    </w:p>
+    <w:p>
+      <w:r>
+        <w:t>Sobald Jan Mühlbacher die Fehler gefunden hatte und die Queue fertiggestellt hatte fing ich an den Lab Report zu formatieren. Dabei habe ich alle Anforderungen an den Lab Report überprüft und falls nötig verbessert</w:t>
+      </w:r>
+      <w:r>
+        <w:t xml:space="preserve">. </w:t>
+      </w:r>
+    </w:p>
+    <w:p>
+      <w:pPr>
+        <w:pStyle w:val="berschrift4"/>
+      </w:pPr>
+      <w:r>
+        <w:t>Detailliertes Vorgehen Tobias Weigl:</w:t>
       </w:r>
     </w:p>
     <w:p>
@@ -301,6 +383,7 @@
         <w:pStyle w:val="IntensivesZitat"/>
       </w:pPr>
       <w:r>
+        <w:lastRenderedPageBreak/>
         <w:t>Adaptieren Sie das Template für Ihre Bedürfnisse</w:t>
       </w:r>
       <w:r>
@@ -327,7 +410,6 @@
         <w:pStyle w:val="TODO"/>
       </w:pPr>
       <w:r>
-        <w:lastRenderedPageBreak/>
         <w:t>Verwenden Sie folgendes Schema zum Speichern Ihres Lab Reports</w:t>
       </w:r>
       <w:r>
@@ -343,14 +425,12 @@
       <w:r>
         <w:t>&gt;-Abgabe&lt;</w:t>
       </w:r>
-      <w:proofErr w:type="spellStart"/>
       <w:r>
         <w:rPr>
           <w:color w:val="FF0000"/>
         </w:rPr>
         <w:t>Nr</w:t>
       </w:r>
-      <w:proofErr w:type="spellEnd"/>
       <w:r>
         <w:t>&gt;-</w:t>
       </w:r>
@@ -382,24 +462,17 @@
         <w:t>&gt;</w:t>
       </w:r>
       <w:r>
-        <w:t>.</w:t>
-      </w:r>
-      <w:proofErr w:type="spellStart"/>
-      <w:r>
-        <w:t>pdf</w:t>
-      </w:r>
-      <w:proofErr w:type="spellEnd"/>
+        <w:t>.pdf</w:t>
+      </w:r>
       <w:r>
         <w:br/>
       </w:r>
-      <w:proofErr w:type="spellStart"/>
       <w:r>
         <w:rPr>
           <w:b/>
         </w:rPr>
         <w:t>zB</w:t>
       </w:r>
-      <w:proofErr w:type="spellEnd"/>
       <w:r>
         <w:rPr>
           <w:b/>
@@ -428,14 +501,7 @@
       </w:r>
       <w:r>
         <w:br/>
-      </w:r>
-      <w:proofErr w:type="spellStart"/>
-      <w:r>
-        <w:t>zB</w:t>
-      </w:r>
-      <w:proofErr w:type="spellEnd"/>
-      <w:r>
-        <w:t xml:space="preserve">: </w:t>
+        <w:t xml:space="preserve">zB: </w:t>
       </w:r>
       <w:hyperlink w:history="1">
         <w:r>
@@ -471,7 +537,7 @@
 </file>
 
 <file path=word/endnotes.xml><?xml version="1.0" encoding="utf-8"?>
-<w:endnotes xmlns:wpc="http://schemas.microsoft.com/office/word/2010/wordprocessingCanvas" xmlns:cx="http://schemas.microsoft.com/office/drawing/2014/chartex" xmlns:cx1="http://schemas.microsoft.com/office/drawing/2015/9/8/chartex" xmlns:cx2="http://schemas.microsoft.com/office/drawing/2015/10/21/chartex" xmlns:cx3="http://schemas.microsoft.com/office/drawing/2016/5/9/chartex" xmlns:cx4="http://schemas.microsoft.com/office/drawing/2016/5/10/chartex" xmlns:cx5="http://schemas.microsoft.com/office/drawing/2016/5/11/chartex" xmlns:cx6="http://schemas.microsoft.com/office/drawing/2016/5/12/chartex" xmlns:cx7="http://schemas.microsoft.com/office/drawing/2016/5/13/chartex" xmlns:cx8="http://schemas.microsoft.com/office/drawing/2016/5/14/chartex" xmlns:mc="http://schemas.openxmlformats.org/markup-compatibility/2006" xmlns:aink="http://schemas.microsoft.com/office/drawing/2016/ink" xmlns:am3d="http://schemas.microsoft.com/office/drawing/2017/model3d" xmlns:o="urn:schemas-microsoft-com:office:office" xmlns:r="http://schemas.openxmlformats.org/officeDocument/2006/relationships" xmlns:m="http://schemas.openxmlformats.org/officeDocument/2006/math" xmlns:v="urn:schemas-microsoft-com:vml" xmlns:wp14="http://schemas.microsoft.com/office/word/2010/wordprocessingDrawing" xmlns:wp="http://schemas.openxmlformats.org/drawingml/2006/wordprocessingDrawing" xmlns:w10="urn:schemas-microsoft-com:office:word" xmlns:w="http://schemas.openxmlformats.org/wordprocessingml/2006/main" xmlns:w14="http://schemas.microsoft.com/office/word/2010/wordml" xmlns:w15="http://schemas.microsoft.com/office/word/2012/wordml" xmlns:w16cid="http://schemas.microsoft.com/office/word/2016/wordml/cid" xmlns:w16se="http://schemas.microsoft.com/office/word/2015/wordml/symex" xmlns:wpg="http://schemas.microsoft.com/office/word/2010/wordprocessingGroup" xmlns:wpi="http://schemas.microsoft.com/office/word/2010/wordprocessingInk" xmlns:wne="http://schemas.microsoft.com/office/word/2006/wordml" xmlns:wps="http://schemas.microsoft.com/office/word/2010/wordprocessingShape" mc:Ignorable="w14 w15 w16se w16cid wp14">
+<w:endnotes xmlns:wpc="http://schemas.microsoft.com/office/word/2010/wordprocessingCanvas" xmlns:cx="http://schemas.microsoft.com/office/drawing/2014/chartex" xmlns:mc="http://schemas.openxmlformats.org/markup-compatibility/2006" xmlns:o="urn:schemas-microsoft-com:office:office" xmlns:r="http://schemas.openxmlformats.org/officeDocument/2006/relationships" xmlns:m="http://schemas.openxmlformats.org/officeDocument/2006/math" xmlns:v="urn:schemas-microsoft-com:vml" xmlns:wp14="http://schemas.microsoft.com/office/word/2010/wordprocessingDrawing" xmlns:wp="http://schemas.openxmlformats.org/drawingml/2006/wordprocessingDrawing" xmlns:w10="urn:schemas-microsoft-com:office:word" xmlns:w="http://schemas.openxmlformats.org/wordprocessingml/2006/main" xmlns:w14="http://schemas.microsoft.com/office/word/2010/wordml" xmlns:w15="http://schemas.microsoft.com/office/word/2012/wordml" xmlns:w16se="http://schemas.microsoft.com/office/word/2015/wordml/symex" xmlns:wpg="http://schemas.microsoft.com/office/word/2010/wordprocessingGroup" xmlns:wpi="http://schemas.microsoft.com/office/word/2010/wordprocessingInk" xmlns:wne="http://schemas.microsoft.com/office/word/2006/wordml" xmlns:wps="http://schemas.microsoft.com/office/word/2010/wordprocessingShape" mc:Ignorable="w14 w15 w16se wp14">
   <w:endnote w:type="separator" w:id="-1">
     <w:p>
       <w:pPr>
@@ -496,7 +562,7 @@
 </file>
 
 <file path=word/footer1.xml><?xml version="1.0" encoding="utf-8"?>
-<w:ftr xmlns:wpc="http://schemas.microsoft.com/office/word/2010/wordprocessingCanvas" xmlns:cx="http://schemas.microsoft.com/office/drawing/2014/chartex" xmlns:cx1="http://schemas.microsoft.com/office/drawing/2015/9/8/chartex" xmlns:cx2="http://schemas.microsoft.com/office/drawing/2015/10/21/chartex" xmlns:cx3="http://schemas.microsoft.com/office/drawing/2016/5/9/chartex" xmlns:cx4="http://schemas.microsoft.com/office/drawing/2016/5/10/chartex" xmlns:cx5="http://schemas.microsoft.com/office/drawing/2016/5/11/chartex" xmlns:cx6="http://schemas.microsoft.com/office/drawing/2016/5/12/chartex" xmlns:cx7="http://schemas.microsoft.com/office/drawing/2016/5/13/chartex" xmlns:cx8="http://schemas.microsoft.com/office/drawing/2016/5/14/chartex" xmlns:mc="http://schemas.openxmlformats.org/markup-compatibility/2006" xmlns:aink="http://schemas.microsoft.com/office/drawing/2016/ink" xmlns:am3d="http://schemas.microsoft.com/office/drawing/2017/model3d" xmlns:o="urn:schemas-microsoft-com:office:office" xmlns:r="http://schemas.openxmlformats.org/officeDocument/2006/relationships" xmlns:m="http://schemas.openxmlformats.org/officeDocument/2006/math" xmlns:v="urn:schemas-microsoft-com:vml" xmlns:wp14="http://schemas.microsoft.com/office/word/2010/wordprocessingDrawing" xmlns:wp="http://schemas.openxmlformats.org/drawingml/2006/wordprocessingDrawing" xmlns:w10="urn:schemas-microsoft-com:office:word" xmlns:w="http://schemas.openxmlformats.org/wordprocessingml/2006/main" xmlns:w14="http://schemas.microsoft.com/office/word/2010/wordml" xmlns:w15="http://schemas.microsoft.com/office/word/2012/wordml" xmlns:w16cid="http://schemas.microsoft.com/office/word/2016/wordml/cid" xmlns:w16se="http://schemas.microsoft.com/office/word/2015/wordml/symex" xmlns:wpg="http://schemas.microsoft.com/office/word/2010/wordprocessingGroup" xmlns:wpi="http://schemas.microsoft.com/office/word/2010/wordprocessingInk" xmlns:wne="http://schemas.microsoft.com/office/word/2006/wordml" xmlns:wps="http://schemas.microsoft.com/office/word/2010/wordprocessingShape" mc:Ignorable="w14 w15 w16se w16cid wp14">
+<w:ftr xmlns:wpc="http://schemas.microsoft.com/office/word/2010/wordprocessingCanvas" xmlns:cx="http://schemas.microsoft.com/office/drawing/2014/chartex" xmlns:mc="http://schemas.openxmlformats.org/markup-compatibility/2006" xmlns:o="urn:schemas-microsoft-com:office:office" xmlns:r="http://schemas.openxmlformats.org/officeDocument/2006/relationships" xmlns:m="http://schemas.openxmlformats.org/officeDocument/2006/math" xmlns:v="urn:schemas-microsoft-com:vml" xmlns:wp14="http://schemas.microsoft.com/office/word/2010/wordprocessingDrawing" xmlns:wp="http://schemas.openxmlformats.org/drawingml/2006/wordprocessingDrawing" xmlns:w10="urn:schemas-microsoft-com:office:word" xmlns:w="http://schemas.openxmlformats.org/wordprocessingml/2006/main" xmlns:w14="http://schemas.microsoft.com/office/word/2010/wordml" xmlns:w15="http://schemas.microsoft.com/office/word/2012/wordml" xmlns:w16se="http://schemas.microsoft.com/office/word/2015/wordml/symex" xmlns:wpg="http://schemas.microsoft.com/office/word/2010/wordprocessingGroup" xmlns:wpi="http://schemas.microsoft.com/office/word/2010/wordprocessingInk" xmlns:wne="http://schemas.microsoft.com/office/word/2006/wordml" xmlns:wps="http://schemas.microsoft.com/office/word/2010/wordprocessingShape" mc:Ignorable="w14 w15 w16se wp14">
   <w:p>
     <w:pPr>
       <w:pBdr>
@@ -579,7 +645,7 @@
         <w:noProof/>
         <w:lang w:val="de-DE"/>
       </w:rPr>
-      <w:t>3</w:t>
+      <w:t>1</w:t>
     </w:r>
     <w:r>
       <w:fldChar w:fldCharType="end"/>
@@ -616,7 +682,7 @@
         <w:noProof/>
         <w:lang w:val="de-DE"/>
       </w:rPr>
-      <w:t>3</w:t>
+      <w:t>2</w:t>
     </w:r>
     <w:r>
       <w:rPr>
@@ -630,7 +696,7 @@
 </file>
 
 <file path=word/footnotes.xml><?xml version="1.0" encoding="utf-8"?>
-<w:footnotes xmlns:wpc="http://schemas.microsoft.com/office/word/2010/wordprocessingCanvas" xmlns:cx="http://schemas.microsoft.com/office/drawing/2014/chartex" xmlns:cx1="http://schemas.microsoft.com/office/drawing/2015/9/8/chartex" xmlns:cx2="http://schemas.microsoft.com/office/drawing/2015/10/21/chartex" xmlns:cx3="http://schemas.microsoft.com/office/drawing/2016/5/9/chartex" xmlns:cx4="http://schemas.microsoft.com/office/drawing/2016/5/10/chartex" xmlns:cx5="http://schemas.microsoft.com/office/drawing/2016/5/11/chartex" xmlns:cx6="http://schemas.microsoft.com/office/drawing/2016/5/12/chartex" xmlns:cx7="http://schemas.microsoft.com/office/drawing/2016/5/13/chartex" xmlns:cx8="http://schemas.microsoft.com/office/drawing/2016/5/14/chartex" xmlns:mc="http://schemas.openxmlformats.org/markup-compatibility/2006" xmlns:aink="http://schemas.microsoft.com/office/drawing/2016/ink" xmlns:am3d="http://schemas.microsoft.com/office/drawing/2017/model3d" xmlns:o="urn:schemas-microsoft-com:office:office" xmlns:r="http://schemas.openxmlformats.org/officeDocument/2006/relationships" xmlns:m="http://schemas.openxmlformats.org/officeDocument/2006/math" xmlns:v="urn:schemas-microsoft-com:vml" xmlns:wp14="http://schemas.microsoft.com/office/word/2010/wordprocessingDrawing" xmlns:wp="http://schemas.openxmlformats.org/drawingml/2006/wordprocessingDrawing" xmlns:w10="urn:schemas-microsoft-com:office:word" xmlns:w="http://schemas.openxmlformats.org/wordprocessingml/2006/main" xmlns:w14="http://schemas.microsoft.com/office/word/2010/wordml" xmlns:w15="http://schemas.microsoft.com/office/word/2012/wordml" xmlns:w16cid="http://schemas.microsoft.com/office/word/2016/wordml/cid" xmlns:w16se="http://schemas.microsoft.com/office/word/2015/wordml/symex" xmlns:wpg="http://schemas.microsoft.com/office/word/2010/wordprocessingGroup" xmlns:wpi="http://schemas.microsoft.com/office/word/2010/wordprocessingInk" xmlns:wne="http://schemas.microsoft.com/office/word/2006/wordml" xmlns:wps="http://schemas.microsoft.com/office/word/2010/wordprocessingShape" mc:Ignorable="w14 w15 w16se w16cid wp14">
+<w:footnotes xmlns:wpc="http://schemas.microsoft.com/office/word/2010/wordprocessingCanvas" xmlns:cx="http://schemas.microsoft.com/office/drawing/2014/chartex" xmlns:mc="http://schemas.openxmlformats.org/markup-compatibility/2006" xmlns:o="urn:schemas-microsoft-com:office:office" xmlns:r="http://schemas.openxmlformats.org/officeDocument/2006/relationships" xmlns:m="http://schemas.openxmlformats.org/officeDocument/2006/math" xmlns:v="urn:schemas-microsoft-com:vml" xmlns:wp14="http://schemas.microsoft.com/office/word/2010/wordprocessingDrawing" xmlns:wp="http://schemas.openxmlformats.org/drawingml/2006/wordprocessingDrawing" xmlns:w10="urn:schemas-microsoft-com:office:word" xmlns:w="http://schemas.openxmlformats.org/wordprocessingml/2006/main" xmlns:w14="http://schemas.microsoft.com/office/word/2010/wordml" xmlns:w15="http://schemas.microsoft.com/office/word/2012/wordml" xmlns:w16se="http://schemas.microsoft.com/office/word/2015/wordml/symex" xmlns:wpg="http://schemas.microsoft.com/office/word/2010/wordprocessingGroup" xmlns:wpi="http://schemas.microsoft.com/office/word/2010/wordprocessingInk" xmlns:wne="http://schemas.microsoft.com/office/word/2006/wordml" xmlns:wps="http://schemas.microsoft.com/office/word/2010/wordprocessingShape" mc:Ignorable="w14 w15 w16se wp14">
   <w:footnote w:type="separator" w:id="-1">
     <w:p>
       <w:pPr>
@@ -655,7 +721,7 @@
 </file>
 
 <file path=word/header1.xml><?xml version="1.0" encoding="utf-8"?>
-<w:hdr xmlns:wpc="http://schemas.microsoft.com/office/word/2010/wordprocessingCanvas" xmlns:cx="http://schemas.microsoft.com/office/drawing/2014/chartex" xmlns:cx1="http://schemas.microsoft.com/office/drawing/2015/9/8/chartex" xmlns:cx2="http://schemas.microsoft.com/office/drawing/2015/10/21/chartex" xmlns:cx3="http://schemas.microsoft.com/office/drawing/2016/5/9/chartex" xmlns:cx4="http://schemas.microsoft.com/office/drawing/2016/5/10/chartex" xmlns:cx5="http://schemas.microsoft.com/office/drawing/2016/5/11/chartex" xmlns:cx6="http://schemas.microsoft.com/office/drawing/2016/5/12/chartex" xmlns:cx7="http://schemas.microsoft.com/office/drawing/2016/5/13/chartex" xmlns:cx8="http://schemas.microsoft.com/office/drawing/2016/5/14/chartex" xmlns:mc="http://schemas.openxmlformats.org/markup-compatibility/2006" xmlns:aink="http://schemas.microsoft.com/office/drawing/2016/ink" xmlns:am3d="http://schemas.microsoft.com/office/drawing/2017/model3d" xmlns:o="urn:schemas-microsoft-com:office:office" xmlns:r="http://schemas.openxmlformats.org/officeDocument/2006/relationships" xmlns:m="http://schemas.openxmlformats.org/officeDocument/2006/math" xmlns:v="urn:schemas-microsoft-com:vml" xmlns:wp14="http://schemas.microsoft.com/office/word/2010/wordprocessingDrawing" xmlns:wp="http://schemas.openxmlformats.org/drawingml/2006/wordprocessingDrawing" xmlns:w10="urn:schemas-microsoft-com:office:word" xmlns:w="http://schemas.openxmlformats.org/wordprocessingml/2006/main" xmlns:w14="http://schemas.microsoft.com/office/word/2010/wordml" xmlns:w15="http://schemas.microsoft.com/office/word/2012/wordml" xmlns:w16cid="http://schemas.microsoft.com/office/word/2016/wordml/cid" xmlns:w16se="http://schemas.microsoft.com/office/word/2015/wordml/symex" xmlns:wpg="http://schemas.microsoft.com/office/word/2010/wordprocessingGroup" xmlns:wpi="http://schemas.microsoft.com/office/word/2010/wordprocessingInk" xmlns:wne="http://schemas.microsoft.com/office/word/2006/wordml" xmlns:wps="http://schemas.microsoft.com/office/word/2010/wordprocessingShape" mc:Ignorable="w14 w15 w16se w16cid wp14">
+<w:hdr xmlns:wpc="http://schemas.microsoft.com/office/word/2010/wordprocessingCanvas" xmlns:cx="http://schemas.microsoft.com/office/drawing/2014/chartex" xmlns:mc="http://schemas.openxmlformats.org/markup-compatibility/2006" xmlns:o="urn:schemas-microsoft-com:office:office" xmlns:r="http://schemas.openxmlformats.org/officeDocument/2006/relationships" xmlns:m="http://schemas.openxmlformats.org/officeDocument/2006/math" xmlns:v="urn:schemas-microsoft-com:vml" xmlns:wp14="http://schemas.microsoft.com/office/word/2010/wordprocessingDrawing" xmlns:wp="http://schemas.openxmlformats.org/drawingml/2006/wordprocessingDrawing" xmlns:w10="urn:schemas-microsoft-com:office:word" xmlns:w="http://schemas.openxmlformats.org/wordprocessingml/2006/main" xmlns:w14="http://schemas.microsoft.com/office/word/2010/wordml" xmlns:w15="http://schemas.microsoft.com/office/word/2012/wordml" xmlns:w16se="http://schemas.microsoft.com/office/word/2015/wordml/symex" xmlns:wpg="http://schemas.microsoft.com/office/word/2010/wordprocessingGroup" xmlns:wpi="http://schemas.microsoft.com/office/word/2010/wordprocessingInk" xmlns:wne="http://schemas.microsoft.com/office/word/2006/wordml" xmlns:wps="http://schemas.microsoft.com/office/word/2010/wordprocessingShape" mc:Ignorable="w14 w15 w16se wp14">
   <w:p>
     <w:pPr>
       <w:pBdr>
@@ -855,7 +921,7 @@
 </file>
 
 <file path=word/numbering.xml><?xml version="1.0" encoding="utf-8"?>
-<w:numbering xmlns:wpc="http://schemas.microsoft.com/office/word/2010/wordprocessingCanvas" xmlns:cx="http://schemas.microsoft.com/office/drawing/2014/chartex" xmlns:cx1="http://schemas.microsoft.com/office/drawing/2015/9/8/chartex" xmlns:cx2="http://schemas.microsoft.com/office/drawing/2015/10/21/chartex" xmlns:cx3="http://schemas.microsoft.com/office/drawing/2016/5/9/chartex" xmlns:cx4="http://schemas.microsoft.com/office/drawing/2016/5/10/chartex" xmlns:cx5="http://schemas.microsoft.com/office/drawing/2016/5/11/chartex" xmlns:cx6="http://schemas.microsoft.com/office/drawing/2016/5/12/chartex" xmlns:cx7="http://schemas.microsoft.com/office/drawing/2016/5/13/chartex" xmlns:cx8="http://schemas.microsoft.com/office/drawing/2016/5/14/chartex" xmlns:mc="http://schemas.openxmlformats.org/markup-compatibility/2006" xmlns:aink="http://schemas.microsoft.com/office/drawing/2016/ink" xmlns:am3d="http://schemas.microsoft.com/office/drawing/2017/model3d" xmlns:o="urn:schemas-microsoft-com:office:office" xmlns:r="http://schemas.openxmlformats.org/officeDocument/2006/relationships" xmlns:m="http://schemas.openxmlformats.org/officeDocument/2006/math" xmlns:v="urn:schemas-microsoft-com:vml" xmlns:wp14="http://schemas.microsoft.com/office/word/2010/wordprocessingDrawing" xmlns:wp="http://schemas.openxmlformats.org/drawingml/2006/wordprocessingDrawing" xmlns:w10="urn:schemas-microsoft-com:office:word" xmlns:w="http://schemas.openxmlformats.org/wordprocessingml/2006/main" xmlns:w14="http://schemas.microsoft.com/office/word/2010/wordml" xmlns:w15="http://schemas.microsoft.com/office/word/2012/wordml" xmlns:w16cid="http://schemas.microsoft.com/office/word/2016/wordml/cid" xmlns:w16se="http://schemas.microsoft.com/office/word/2015/wordml/symex" xmlns:wpg="http://schemas.microsoft.com/office/word/2010/wordprocessingGroup" xmlns:wpi="http://schemas.microsoft.com/office/word/2010/wordprocessingInk" xmlns:wne="http://schemas.microsoft.com/office/word/2006/wordml" xmlns:wps="http://schemas.microsoft.com/office/word/2010/wordprocessingShape" mc:Ignorable="w14 w15 w16se w16cid wp14">
+<w:numbering xmlns:wpc="http://schemas.microsoft.com/office/word/2010/wordprocessingCanvas" xmlns:cx="http://schemas.microsoft.com/office/drawing/2014/chartex" xmlns:mc="http://schemas.openxmlformats.org/markup-compatibility/2006" xmlns:o="urn:schemas-microsoft-com:office:office" xmlns:r="http://schemas.openxmlformats.org/officeDocument/2006/relationships" xmlns:m="http://schemas.openxmlformats.org/officeDocument/2006/math" xmlns:v="urn:schemas-microsoft-com:vml" xmlns:wp14="http://schemas.microsoft.com/office/word/2010/wordprocessingDrawing" xmlns:wp="http://schemas.openxmlformats.org/drawingml/2006/wordprocessingDrawing" xmlns:w10="urn:schemas-microsoft-com:office:word" xmlns:w="http://schemas.openxmlformats.org/wordprocessingml/2006/main" xmlns:w14="http://schemas.microsoft.com/office/word/2010/wordml" xmlns:w15="http://schemas.microsoft.com/office/word/2012/wordml" xmlns:w16se="http://schemas.microsoft.com/office/word/2015/wordml/symex" xmlns:wpg="http://schemas.microsoft.com/office/word/2010/wordprocessingGroup" xmlns:wpi="http://schemas.microsoft.com/office/word/2010/wordprocessingInk" xmlns:wne="http://schemas.microsoft.com/office/word/2006/wordml" xmlns:wps="http://schemas.microsoft.com/office/word/2010/wordprocessingShape" mc:Ignorable="w14 w15 w16se wp14">
   <w:numPicBullet w:numPicBulletId="0">
     <w:pict>
       <v:shapetype id="_x0000_t75" coordsize="21600,21600" o:spt="75" o:preferrelative="t" path="m@4@5l@4@11@9@11@9@5xe" filled="f" stroked="f">
@@ -877,35 +943,35 @@
         <v:path o:extrusionok="f" gradientshapeok="t" o:connecttype="rect"/>
         <o:lock v:ext="edit" aspectratio="t"/>
       </v:shapetype>
-      <v:shape id="_x0000_i1121" type="#_x0000_t75" style="width:469.9pt;height:453.75pt" o:bullet="t">
+      <v:shape id="_x0000_i1046" type="#_x0000_t75" style="width:469.9pt;height:453.75pt" o:bullet="t">
         <v:imagedata r:id="rId1" o:title="attention_PNG53[1]"/>
       </v:shape>
     </w:pict>
   </w:numPicBullet>
   <w:numPicBullet w:numPicBulletId="1">
     <w:pict>
-      <v:shape id="_x0000_i1122" type="#_x0000_t75" style="width:471pt;height:412.5pt" o:bullet="t">
+      <v:shape id="_x0000_i1047" type="#_x0000_t75" style="width:471pt;height:412.5pt" o:bullet="t">
         <v:imagedata r:id="rId2" o:title="628px-Achtung-yellow"/>
       </v:shape>
     </w:pict>
   </w:numPicBullet>
   <w:numPicBullet w:numPicBulletId="2">
     <w:pict>
-      <v:shape id="_x0000_i1123" type="#_x0000_t75" style="width:470pt;height:470pt" o:bullet="t">
+      <v:shape id="_x0000_i1048" type="#_x0000_t75" style="width:470pt;height:470pt" o:bullet="t">
         <v:imagedata r:id="rId3" o:title="Info_icon-72a7cf"/>
       </v:shape>
     </w:pict>
   </w:numPicBullet>
   <w:numPicBullet w:numPicBulletId="3">
     <w:pict>
-      <v:shape id="_x0000_i1124" type="#_x0000_t75" style="width:470pt;height:470pt" o:bullet="t">
+      <v:shape id="_x0000_i1049" type="#_x0000_t75" style="width:470pt;height:470pt" o:bullet="t">
         <v:imagedata r:id="rId4" o:title="Info_Sign"/>
       </v:shape>
     </w:pict>
   </w:numPicBullet>
   <w:numPicBullet w:numPicBulletId="4">
     <w:pict>
-      <v:shape id="_x0000_i1125" type="#_x0000_t75" style="width:470pt;height:470pt" o:bullet="t">
+      <v:shape id="_x0000_i1050" type="#_x0000_t75" style="width:470pt;height:470pt" o:bullet="t">
         <v:imagedata r:id="rId5" o:title="Info_i_blue"/>
       </v:shape>
     </w:pict>
@@ -2497,6 +2563,155 @@
     </w:lvl>
   </w:abstractNum>
   <w:abstractNum w:abstractNumId="14" w15:restartNumberingAfterBreak="0">
+    <w:nsid w:val="5F8F4490"/>
+    <w:multiLevelType w:val="multilevel"/>
+    <w:tmpl w:val="118A4C20"/>
+    <w:lvl w:ilvl="0">
+      <w:start w:val="1"/>
+      <w:numFmt w:val="bullet"/>
+      <w:lvlText w:val=""/>
+      <w:lvlJc w:val="left"/>
+      <w:pPr>
+        <w:tabs>
+          <w:tab w:val="num" w:pos="720"/>
+        </w:tabs>
+        <w:ind w:left="720" w:hanging="360"/>
+      </w:pPr>
+      <w:rPr>
+        <w:rFonts w:ascii="Symbol" w:hAnsi="Symbol" w:hint="default"/>
+        <w:sz w:val="20"/>
+      </w:rPr>
+    </w:lvl>
+    <w:lvl w:ilvl="1" w:tentative="1">
+      <w:start w:val="1"/>
+      <w:numFmt w:val="bullet"/>
+      <w:lvlText w:val="o"/>
+      <w:lvlJc w:val="left"/>
+      <w:pPr>
+        <w:tabs>
+          <w:tab w:val="num" w:pos="1440"/>
+        </w:tabs>
+        <w:ind w:left="1440" w:hanging="360"/>
+      </w:pPr>
+      <w:rPr>
+        <w:rFonts w:ascii="Courier New" w:hAnsi="Courier New" w:hint="default"/>
+        <w:sz w:val="20"/>
+      </w:rPr>
+    </w:lvl>
+    <w:lvl w:ilvl="2" w:tentative="1">
+      <w:start w:val="1"/>
+      <w:numFmt w:val="bullet"/>
+      <w:lvlText w:val=""/>
+      <w:lvlJc w:val="left"/>
+      <w:pPr>
+        <w:tabs>
+          <w:tab w:val="num" w:pos="2160"/>
+        </w:tabs>
+        <w:ind w:left="2160" w:hanging="360"/>
+      </w:pPr>
+      <w:rPr>
+        <w:rFonts w:ascii="Wingdings" w:hAnsi="Wingdings" w:hint="default"/>
+        <w:sz w:val="20"/>
+      </w:rPr>
+    </w:lvl>
+    <w:lvl w:ilvl="3" w:tentative="1">
+      <w:start w:val="1"/>
+      <w:numFmt w:val="bullet"/>
+      <w:lvlText w:val=""/>
+      <w:lvlJc w:val="left"/>
+      <w:pPr>
+        <w:tabs>
+          <w:tab w:val="num" w:pos="2880"/>
+        </w:tabs>
+        <w:ind w:left="2880" w:hanging="360"/>
+      </w:pPr>
+      <w:rPr>
+        <w:rFonts w:ascii="Wingdings" w:hAnsi="Wingdings" w:hint="default"/>
+        <w:sz w:val="20"/>
+      </w:rPr>
+    </w:lvl>
+    <w:lvl w:ilvl="4" w:tentative="1">
+      <w:start w:val="1"/>
+      <w:numFmt w:val="bullet"/>
+      <w:lvlText w:val=""/>
+      <w:lvlJc w:val="left"/>
+      <w:pPr>
+        <w:tabs>
+          <w:tab w:val="num" w:pos="3600"/>
+        </w:tabs>
+        <w:ind w:left="3600" w:hanging="360"/>
+      </w:pPr>
+      <w:rPr>
+        <w:rFonts w:ascii="Wingdings" w:hAnsi="Wingdings" w:hint="default"/>
+        <w:sz w:val="20"/>
+      </w:rPr>
+    </w:lvl>
+    <w:lvl w:ilvl="5" w:tentative="1">
+      <w:start w:val="1"/>
+      <w:numFmt w:val="bullet"/>
+      <w:lvlText w:val=""/>
+      <w:lvlJc w:val="left"/>
+      <w:pPr>
+        <w:tabs>
+          <w:tab w:val="num" w:pos="4320"/>
+        </w:tabs>
+        <w:ind w:left="4320" w:hanging="360"/>
+      </w:pPr>
+      <w:rPr>
+        <w:rFonts w:ascii="Wingdings" w:hAnsi="Wingdings" w:hint="default"/>
+        <w:sz w:val="20"/>
+      </w:rPr>
+    </w:lvl>
+    <w:lvl w:ilvl="6" w:tentative="1">
+      <w:start w:val="1"/>
+      <w:numFmt w:val="bullet"/>
+      <w:lvlText w:val=""/>
+      <w:lvlJc w:val="left"/>
+      <w:pPr>
+        <w:tabs>
+          <w:tab w:val="num" w:pos="5040"/>
+        </w:tabs>
+        <w:ind w:left="5040" w:hanging="360"/>
+      </w:pPr>
+      <w:rPr>
+        <w:rFonts w:ascii="Wingdings" w:hAnsi="Wingdings" w:hint="default"/>
+        <w:sz w:val="20"/>
+      </w:rPr>
+    </w:lvl>
+    <w:lvl w:ilvl="7" w:tentative="1">
+      <w:start w:val="1"/>
+      <w:numFmt w:val="bullet"/>
+      <w:lvlText w:val=""/>
+      <w:lvlJc w:val="left"/>
+      <w:pPr>
+        <w:tabs>
+          <w:tab w:val="num" w:pos="5760"/>
+        </w:tabs>
+        <w:ind w:left="5760" w:hanging="360"/>
+      </w:pPr>
+      <w:rPr>
+        <w:rFonts w:ascii="Wingdings" w:hAnsi="Wingdings" w:hint="default"/>
+        <w:sz w:val="20"/>
+      </w:rPr>
+    </w:lvl>
+    <w:lvl w:ilvl="8" w:tentative="1">
+      <w:start w:val="1"/>
+      <w:numFmt w:val="bullet"/>
+      <w:lvlText w:val=""/>
+      <w:lvlJc w:val="left"/>
+      <w:pPr>
+        <w:tabs>
+          <w:tab w:val="num" w:pos="6480"/>
+        </w:tabs>
+        <w:ind w:left="6480" w:hanging="360"/>
+      </w:pPr>
+      <w:rPr>
+        <w:rFonts w:ascii="Wingdings" w:hAnsi="Wingdings" w:hint="default"/>
+        <w:sz w:val="20"/>
+      </w:rPr>
+    </w:lvl>
+  </w:abstractNum>
+  <w:abstractNum w:abstractNumId="15" w15:restartNumberingAfterBreak="0">
     <w:nsid w:val="64DA40DB"/>
     <w:multiLevelType w:val="hybridMultilevel"/>
     <w:tmpl w:val="A6488910"/>
@@ -2636,7 +2851,7 @@
       </w:rPr>
     </w:lvl>
   </w:abstractNum>
-  <w:abstractNum w:abstractNumId="15" w15:restartNumberingAfterBreak="0">
+  <w:abstractNum w:abstractNumId="16" w15:restartNumberingAfterBreak="0">
     <w:nsid w:val="6AA5052D"/>
     <w:multiLevelType w:val="hybridMultilevel"/>
     <w:tmpl w:val="E53CCE2E"/>
@@ -2752,7 +2967,7 @@
       </w:rPr>
     </w:lvl>
   </w:abstractNum>
-  <w:abstractNum w:abstractNumId="16" w15:restartNumberingAfterBreak="0">
+  <w:abstractNum w:abstractNumId="17" w15:restartNumberingAfterBreak="0">
     <w:nsid w:val="7FCC0691"/>
     <w:multiLevelType w:val="hybridMultilevel"/>
     <w:tmpl w:val="EC3A2526"/>
@@ -2899,10 +3114,10 @@
     <w:abstractNumId w:val="6"/>
   </w:num>
   <w:num w:numId="12">
-    <w:abstractNumId w:val="16"/>
+    <w:abstractNumId w:val="17"/>
   </w:num>
   <w:num w:numId="13">
-    <w:abstractNumId w:val="14"/>
+    <w:abstractNumId w:val="15"/>
   </w:num>
   <w:num w:numId="14">
     <w:abstractNumId w:val="0"/>
@@ -2911,16 +3126,19 @@
     <w:abstractNumId w:val="2"/>
   </w:num>
   <w:num w:numId="16">
-    <w:abstractNumId w:val="15"/>
+    <w:abstractNumId w:val="16"/>
   </w:num>
   <w:num w:numId="17">
     <w:abstractNumId w:val="1"/>
+  </w:num>
+  <w:num w:numId="18">
+    <w:abstractNumId w:val="14"/>
   </w:num>
 </w:numbering>
 </file>
 
 <file path=word/styles.xml><?xml version="1.0" encoding="utf-8"?>
-<w:styles xmlns:mc="http://schemas.openxmlformats.org/markup-compatibility/2006" xmlns:r="http://schemas.openxmlformats.org/officeDocument/2006/relationships" xmlns:w="http://schemas.openxmlformats.org/wordprocessingml/2006/main" xmlns:w14="http://schemas.microsoft.com/office/word/2010/wordml" xmlns:w15="http://schemas.microsoft.com/office/word/2012/wordml" xmlns:w16cid="http://schemas.microsoft.com/office/word/2016/wordml/cid" xmlns:w16se="http://schemas.microsoft.com/office/word/2015/wordml/symex" mc:Ignorable="w14 w15 w16se w16cid">
+<w:styles xmlns:mc="http://schemas.openxmlformats.org/markup-compatibility/2006" xmlns:r="http://schemas.openxmlformats.org/officeDocument/2006/relationships" xmlns:w="http://schemas.openxmlformats.org/wordprocessingml/2006/main" xmlns:w14="http://schemas.microsoft.com/office/word/2010/wordml" xmlns:w15="http://schemas.microsoft.com/office/word/2012/wordml" xmlns:w16se="http://schemas.microsoft.com/office/word/2015/wordml/symex" mc:Ignorable="w14 w15 w16se">
   <w:docDefaults>
     <w:rPrDefault>
       <w:rPr>
@@ -2936,7 +3154,7 @@
       </w:pPr>
     </w:pPrDefault>
   </w:docDefaults>
-  <w:latentStyles w:defLockedState="0" w:defUIPriority="99" w:defSemiHidden="0" w:defUnhideWhenUsed="0" w:defQFormat="0" w:count="377">
+  <w:latentStyles w:defLockedState="0" w:defUIPriority="99" w:defSemiHidden="0" w:defUnhideWhenUsed="0" w:defQFormat="0" w:count="371">
     <w:lsdException w:name="Normal" w:uiPriority="0" w:qFormat="1"/>
     <w:lsdException w:name="heading 1" w:uiPriority="9" w:qFormat="1"/>
     <w:lsdException w:name="heading 2" w:semiHidden="1" w:uiPriority="9" w:unhideWhenUsed="1" w:qFormat="1"/>
@@ -3308,12 +3526,6 @@
     <w:lsdException w:name="List Table 5 Dark Accent 6" w:uiPriority="50"/>
     <w:lsdException w:name="List Table 6 Colorful Accent 6" w:uiPriority="51"/>
     <w:lsdException w:name="List Table 7 Colorful Accent 6" w:uiPriority="52"/>
-    <w:lsdException w:name="Mention" w:semiHidden="1" w:unhideWhenUsed="1"/>
-    <w:lsdException w:name="Smart Hyperlink" w:semiHidden="1" w:unhideWhenUsed="1"/>
-    <w:lsdException w:name="Hashtag" w:semiHidden="1" w:unhideWhenUsed="1"/>
-    <w:lsdException w:name="Unresolved Mention" w:semiHidden="1" w:unhideWhenUsed="1"/>
-    <w:lsdException w:name="Smart Link" w:semiHidden="1" w:unhideWhenUsed="1"/>
-    <w:lsdException w:name="Smart Link Error" w:semiHidden="1" w:unhideWhenUsed="1"/>
   </w:latentStyles>
   <w:style w:type="paragraph" w:default="1" w:styleId="Standard">
     <w:name w:val="Normal"/>
@@ -4061,7 +4273,7 @@
       <w:lang w:val="en-US"/>
     </w:rPr>
   </w:style>
-  <w:style w:type="character" w:styleId="Erwhnung">
+  <w:style w:type="character" w:customStyle="1" w:styleId="Mention">
     <w:name w:val="Mention"/>
     <w:basedOn w:val="Absatz-Standardschriftart"/>
     <w:uiPriority w:val="99"/>
@@ -4085,7 +4297,7 @@
       <w:u w:val="single"/>
     </w:rPr>
   </w:style>
-  <w:style w:type="character" w:styleId="NichtaufgelsteErwhnung">
+  <w:style w:type="character" w:customStyle="1" w:styleId="UnresolvedMention">
     <w:name w:val="Unresolved Mention"/>
     <w:basedOn w:val="Absatz-Standardschriftart"/>
     <w:uiPriority w:val="99"/>
@@ -4154,6 +4366,24 @@
     <w:rPr>
       <w:i/>
       <w:iCs/>
+    </w:rPr>
+  </w:style>
+  <w:style w:type="paragraph" w:styleId="StandardWeb">
+    <w:name w:val="Normal (Web)"/>
+    <w:basedOn w:val="Standard"/>
+    <w:uiPriority w:val="99"/>
+    <w:semiHidden/>
+    <w:unhideWhenUsed/>
+    <w:rsid w:val="005B7A85"/>
+    <w:pPr>
+      <w:spacing w:before="100" w:beforeAutospacing="1" w:after="100" w:afterAutospacing="1" w:line="240" w:lineRule="auto"/>
+      <w:jc w:val="left"/>
+    </w:pPr>
+    <w:rPr>
+      <w:rFonts w:ascii="Times New Roman" w:eastAsia="Times New Roman" w:hAnsi="Times New Roman" w:cs="Times New Roman"/>
+      <w:sz w:val="24"/>
+      <w:szCs w:val="24"/>
+      <w:lang w:eastAsia="de-AT"/>
     </w:rPr>
   </w:style>
 </w:styles>
@@ -4449,7 +4679,7 @@
 </file>
 
 <file path=customXml/itemProps1.xml><?xml version="1.0" encoding="utf-8"?>
-<ds:datastoreItem xmlns:ds="http://schemas.openxmlformats.org/officeDocument/2006/customXml" ds:itemID="{3921FC94-4DF8-4485-B4A4-7F1E9281E3B0}">
+<ds:datastoreItem xmlns:ds="http://schemas.openxmlformats.org/officeDocument/2006/customXml" ds:itemID="{2F5DA6EC-F870-4066-ACB2-1ABA72FFC330}">
   <ds:schemaRefs>
     <ds:schemaRef ds:uri="http://schemas.openxmlformats.org/officeDocument/2006/bibliography"/>
   </ds:schemaRefs>

</xml_diff>

<commit_message>
Fitted the format of my lab-reprt entry
</commit_message>
<xml_diff>
--- a/2020-Abgabe02-Mühlbacher-Toporsch-Weigl.docx
+++ b/2020-Abgabe02-Mühlbacher-Toporsch-Weigl.docx
@@ -155,7 +155,12 @@
         <w:t xml:space="preserve"> hilft Tobias Weigl bei der Maven Site. Danach formatiert er den Lab Report </w:t>
       </w:r>
       <w:r>
-        <w:t>entsprechend. Danach wurde besprochen wie jeder seine Aufgaben realisieren will und danach startete jeder mit seiner Arbeit.</w:t>
+        <w:t xml:space="preserve">entsprechend. Danach wurde besprochen wie jeder seine Aufgaben realisieren </w:t>
+      </w:r>
+      <w:bookmarkStart w:id="0" w:name="_GoBack"/>
+      <w:bookmarkEnd w:id="0"/>
+      <w:r>
+        <w:t>will und danach startete jeder mit seiner Arbeit.</w:t>
       </w:r>
     </w:p>
     <w:p>
@@ -167,156 +172,73 @@
       </w:r>
     </w:p>
     <w:p>
+      <w:r>
+        <w:t>Am Anfang habe ich eine neue Klasse namens “GenericQueue” erstellt. Diese befüllte ich anschließend mit allen nötigen Funktionen und schrieb die JavaDoc dazu.</w:t>
+      </w:r>
+    </w:p>
+    <w:p>
+      <w:r>
+        <w:t>Danach besprach ich mit Sebastian Toporsch die möglichen Fehler der StringQueue-Klasse. Die 3 Fehler, de wir fanden waren:</w:t>
+      </w:r>
+    </w:p>
+    <w:p>
+      <w:pPr>
+        <w:pStyle w:val="Listenabsatz"/>
+        <w:numPr>
+          <w:ilvl w:val="0"/>
+          <w:numId w:val="19"/>
+        </w:numPr>
+      </w:pPr>
+      <w:r>
+        <w:t>Der Konstruktor setzte die Klassenvariable “maxSize” nicht zum übergebenen Wert</w:t>
+      </w:r>
+    </w:p>
+    <w:p>
+      <w:pPr>
+        <w:pStyle w:val="Listenabsatz"/>
+        <w:numPr>
+          <w:ilvl w:val="0"/>
+          <w:numId w:val="19"/>
+        </w:numPr>
+      </w:pPr>
+      <w:r>
+        <w:t>In der “poll”-Funktion musste der Vergleichsoperator von “==” zu “!=” gesetzt werden</w:t>
+      </w:r>
+    </w:p>
+    <w:p>
+      <w:pPr>
+        <w:pStyle w:val="Listenabsatz"/>
+        <w:numPr>
+          <w:ilvl w:val="0"/>
+          <w:numId w:val="19"/>
+        </w:numPr>
+      </w:pPr>
+      <w:r>
+        <w:t>In der “remove”-Funktion musste die Zeile “element = “”” gelöscht werden</w:t>
+      </w:r>
+    </w:p>
+    <w:p>
+      <w:r>
+        <w:t>Danach pushte ich diese Änderungen.</w:t>
+      </w:r>
+    </w:p>
+    <w:p>
+      <w:r>
+        <w:t>Mit dieser groben Vorlage von StringQueue befüllte ich die GenericQueue-Klasse doch optimierte die Funktionen etwas. Diese Funktionen übernahm ich dann auch für die StringQueue-Klasse.</w:t>
+      </w:r>
+    </w:p>
+    <w:p>
       <w:pPr>
         <w:pStyle w:val="StandardWeb"/>
         <w:spacing w:before="0" w:beforeAutospacing="0" w:after="0" w:afterAutospacing="0"/>
-      </w:pPr>
-      <w:r>
+        <w:jc w:val="both"/>
         <w:rPr>
-          <w:rFonts w:ascii="Arial" w:hAnsi="Arial" w:cs="Arial"/>
-          <w:color w:val="000000"/>
+          <w:rFonts w:asciiTheme="majorHAnsi" w:eastAsiaTheme="majorEastAsia" w:hAnsiTheme="majorHAnsi" w:cstheme="majorBidi"/>
           <w:sz w:val="22"/>
           <w:szCs w:val="22"/>
+          <w:lang w:eastAsia="en-US"/>
         </w:rPr>
-        <w:t>Am Anfang habe ich eine neue Klasse namens “GenericQueue” erstellt. Diese befüllte ich anschließend mit allen nötigen Funktionen und schrieb die JavaDoc dazu.</w:t>
-      </w:r>
-    </w:p>
-    <w:p>
-      <w:pPr>
-        <w:pStyle w:val="StandardWeb"/>
-        <w:spacing w:before="0" w:beforeAutospacing="0" w:after="0" w:afterAutospacing="0"/>
-      </w:pPr>
-      <w:r>
-        <w:rPr>
-          <w:rFonts w:ascii="Arial" w:hAnsi="Arial" w:cs="Arial"/>
-          <w:color w:val="000000"/>
-          <w:sz w:val="22"/>
-          <w:szCs w:val="22"/>
-        </w:rPr>
-        <w:t>Danach besprach ich mit Sebastian Toporsch die möglichen Fehler der StringQueue-Klasse. Die 3 Fehler, de wir fanden waren:</w:t>
-      </w:r>
-    </w:p>
-    <w:p>
-      <w:pPr>
-        <w:pStyle w:val="StandardWeb"/>
-        <w:numPr>
-          <w:ilvl w:val="0"/>
-          <w:numId w:val="18"/>
-        </w:numPr>
-        <w:spacing w:before="0" w:beforeAutospacing="0" w:after="0" w:afterAutospacing="0"/>
-        <w:textAlignment w:val="baseline"/>
-        <w:rPr>
-          <w:rFonts w:ascii="Arial" w:hAnsi="Arial" w:cs="Arial"/>
-          <w:color w:val="000000"/>
-          <w:sz w:val="22"/>
-          <w:szCs w:val="22"/>
-        </w:rPr>
-      </w:pPr>
-      <w:r>
-        <w:rPr>
-          <w:rFonts w:ascii="Arial" w:hAnsi="Arial" w:cs="Arial"/>
-          <w:color w:val="000000"/>
-          <w:sz w:val="22"/>
-          <w:szCs w:val="22"/>
-        </w:rPr>
-        <w:t>Der Konstruktor setzte die Klassenvariable “maxSize” nicht zum übergebenen Wert</w:t>
-      </w:r>
-    </w:p>
-    <w:p>
-      <w:pPr>
-        <w:pStyle w:val="StandardWeb"/>
-        <w:numPr>
-          <w:ilvl w:val="0"/>
-          <w:numId w:val="18"/>
-        </w:numPr>
-        <w:spacing w:before="0" w:beforeAutospacing="0" w:after="0" w:afterAutospacing="0"/>
-        <w:textAlignment w:val="baseline"/>
-        <w:rPr>
-          <w:rFonts w:ascii="Arial" w:hAnsi="Arial" w:cs="Arial"/>
-          <w:color w:val="000000"/>
-          <w:sz w:val="22"/>
-          <w:szCs w:val="22"/>
-        </w:rPr>
-      </w:pPr>
-      <w:r>
-        <w:rPr>
-          <w:rFonts w:ascii="Arial" w:hAnsi="Arial" w:cs="Arial"/>
-          <w:color w:val="000000"/>
-          <w:sz w:val="22"/>
-          <w:szCs w:val="22"/>
-        </w:rPr>
-        <w:t>In der “poll”-Funktion musste der Vergleichsoperator von “==” zu “!=” gesetzt werden</w:t>
-      </w:r>
-    </w:p>
-    <w:p>
-      <w:pPr>
-        <w:pStyle w:val="StandardWeb"/>
-        <w:numPr>
-          <w:ilvl w:val="0"/>
-          <w:numId w:val="18"/>
-        </w:numPr>
-        <w:spacing w:before="0" w:beforeAutospacing="0" w:after="0" w:afterAutospacing="0"/>
-        <w:textAlignment w:val="baseline"/>
-        <w:rPr>
-          <w:rFonts w:ascii="Arial" w:hAnsi="Arial" w:cs="Arial"/>
-          <w:color w:val="000000"/>
-          <w:sz w:val="22"/>
-          <w:szCs w:val="22"/>
-        </w:rPr>
-      </w:pPr>
-      <w:r>
-        <w:rPr>
-          <w:rFonts w:ascii="Arial" w:hAnsi="Arial" w:cs="Arial"/>
-          <w:color w:val="000000"/>
-          <w:sz w:val="22"/>
-          <w:szCs w:val="22"/>
-        </w:rPr>
-        <w:t>In der “remove”-Funktion musste die Zeile “element = “”” gelöscht werden</w:t>
-      </w:r>
-    </w:p>
-    <w:p>
-      <w:pPr>
-        <w:pStyle w:val="StandardWeb"/>
-        <w:spacing w:before="0" w:beforeAutospacing="0" w:after="0" w:afterAutospacing="0"/>
-      </w:pPr>
-      <w:r>
-        <w:rPr>
-          <w:rFonts w:ascii="Arial" w:hAnsi="Arial" w:cs="Arial"/>
-          <w:color w:val="000000"/>
-          <w:sz w:val="22"/>
-          <w:szCs w:val="22"/>
-        </w:rPr>
-        <w:t>Danach pushte ich diese Änderungen.</w:t>
-      </w:r>
-    </w:p>
-    <w:p>
-      <w:pPr>
-        <w:pStyle w:val="StandardWeb"/>
-        <w:spacing w:before="0" w:beforeAutospacing="0" w:after="0" w:afterAutospacing="0"/>
-        <w:rPr>
-          <w:rFonts w:ascii="Arial" w:hAnsi="Arial" w:cs="Arial"/>
-          <w:color w:val="000000"/>
-          <w:sz w:val="22"/>
-          <w:szCs w:val="22"/>
-        </w:rPr>
-      </w:pPr>
-      <w:r>
-        <w:rPr>
-          <w:rFonts w:ascii="Arial" w:hAnsi="Arial" w:cs="Arial"/>
-          <w:color w:val="000000"/>
-          <w:sz w:val="22"/>
-          <w:szCs w:val="22"/>
-        </w:rPr>
-        <w:t>Mit dieser groben Vorlage von StringQueue befüllte ich die GenericQueue-Klasse doch optimierte die Funktionen etwas. Diese Funktionen übernahm ich dann auch für die StringQueue-Klasse.</w:t>
-      </w:r>
-    </w:p>
-    <w:p>
-      <w:pPr>
-        <w:pStyle w:val="StandardWeb"/>
-        <w:spacing w:before="0" w:beforeAutospacing="0" w:after="0" w:afterAutospacing="0"/>
-      </w:pPr>
-      <w:bookmarkStart w:id="0" w:name="_GoBack"/>
-      <w:bookmarkEnd w:id="0"/>
+      </w:pPr>
     </w:p>
     <w:p>
       <w:pPr>
@@ -374,6 +296,7 @@
         <w:pStyle w:val="berschrift2"/>
       </w:pPr>
       <w:r>
+        <w:lastRenderedPageBreak/>
         <w:t>Links / Literatur</w:t>
       </w:r>
     </w:p>
@@ -383,7 +306,6 @@
         <w:pStyle w:val="IntensivesZitat"/>
       </w:pPr>
       <w:r>
-        <w:lastRenderedPageBreak/>
         <w:t>Adaptieren Sie das Template für Ihre Bedürfnisse</w:t>
       </w:r>
       <w:r>
@@ -645,7 +567,7 @@
         <w:noProof/>
         <w:lang w:val="de-DE"/>
       </w:rPr>
-      <w:t>1</w:t>
+      <w:t>2</w:t>
     </w:r>
     <w:r>
       <w:fldChar w:fldCharType="end"/>
@@ -943,35 +865,35 @@
         <v:path o:extrusionok="f" gradientshapeok="t" o:connecttype="rect"/>
         <o:lock v:ext="edit" aspectratio="t"/>
       </v:shapetype>
-      <v:shape id="_x0000_i1046" type="#_x0000_t75" style="width:469.9pt;height:453.75pt" o:bullet="t">
+      <v:shape id="_x0000_i1062" type="#_x0000_t75" style="width:469.9pt;height:453.75pt" o:bullet="t">
         <v:imagedata r:id="rId1" o:title="attention_PNG53[1]"/>
       </v:shape>
     </w:pict>
   </w:numPicBullet>
   <w:numPicBullet w:numPicBulletId="1">
     <w:pict>
-      <v:shape id="_x0000_i1047" type="#_x0000_t75" style="width:471pt;height:412.5pt" o:bullet="t">
+      <v:shape id="_x0000_i1063" type="#_x0000_t75" style="width:471pt;height:412.5pt" o:bullet="t">
         <v:imagedata r:id="rId2" o:title="628px-Achtung-yellow"/>
       </v:shape>
     </w:pict>
   </w:numPicBullet>
   <w:numPicBullet w:numPicBulletId="2">
     <w:pict>
-      <v:shape id="_x0000_i1048" type="#_x0000_t75" style="width:470pt;height:470pt" o:bullet="t">
+      <v:shape id="_x0000_i1064" type="#_x0000_t75" style="width:470pt;height:470pt" o:bullet="t">
         <v:imagedata r:id="rId3" o:title="Info_icon-72a7cf"/>
       </v:shape>
     </w:pict>
   </w:numPicBullet>
   <w:numPicBullet w:numPicBulletId="3">
     <w:pict>
-      <v:shape id="_x0000_i1049" type="#_x0000_t75" style="width:470pt;height:470pt" o:bullet="t">
+      <v:shape id="_x0000_i1065" type="#_x0000_t75" style="width:470pt;height:470pt" o:bullet="t">
         <v:imagedata r:id="rId4" o:title="Info_Sign"/>
       </v:shape>
     </w:pict>
   </w:numPicBullet>
   <w:numPicBullet w:numPicBulletId="4">
     <w:pict>
-      <v:shape id="_x0000_i1050" type="#_x0000_t75" style="width:470pt;height:470pt" o:bullet="t">
+      <v:shape id="_x0000_i1066" type="#_x0000_t75" style="width:470pt;height:470pt" o:bullet="t">
         <v:imagedata r:id="rId5" o:title="Info_i_blue"/>
       </v:shape>
     </w:pict>
@@ -1545,6 +1467,119 @@
     </w:lvl>
   </w:abstractNum>
   <w:abstractNum w:abstractNumId="5" w15:restartNumberingAfterBreak="0">
+    <w:nsid w:val="20307F83"/>
+    <w:multiLevelType w:val="hybridMultilevel"/>
+    <w:tmpl w:val="0C5A1AD6"/>
+    <w:lvl w:ilvl="0" w:tplc="04090001">
+      <w:start w:val="1"/>
+      <w:numFmt w:val="bullet"/>
+      <w:lvlText w:val=""/>
+      <w:lvlJc w:val="left"/>
+      <w:pPr>
+        <w:ind w:left="720" w:hanging="360"/>
+      </w:pPr>
+      <w:rPr>
+        <w:rFonts w:ascii="Symbol" w:hAnsi="Symbol" w:hint="default"/>
+      </w:rPr>
+    </w:lvl>
+    <w:lvl w:ilvl="1" w:tplc="0C070003" w:tentative="1">
+      <w:start w:val="1"/>
+      <w:numFmt w:val="bullet"/>
+      <w:lvlText w:val="o"/>
+      <w:lvlJc w:val="left"/>
+      <w:pPr>
+        <w:ind w:left="1440" w:hanging="360"/>
+      </w:pPr>
+      <w:rPr>
+        <w:rFonts w:ascii="Courier New" w:hAnsi="Courier New" w:cs="Courier New" w:hint="default"/>
+      </w:rPr>
+    </w:lvl>
+    <w:lvl w:ilvl="2" w:tplc="0C070005" w:tentative="1">
+      <w:start w:val="1"/>
+      <w:numFmt w:val="bullet"/>
+      <w:lvlText w:val=""/>
+      <w:lvlJc w:val="left"/>
+      <w:pPr>
+        <w:ind w:left="2160" w:hanging="360"/>
+      </w:pPr>
+      <w:rPr>
+        <w:rFonts w:ascii="Wingdings" w:hAnsi="Wingdings" w:hint="default"/>
+      </w:rPr>
+    </w:lvl>
+    <w:lvl w:ilvl="3" w:tplc="0C070001" w:tentative="1">
+      <w:start w:val="1"/>
+      <w:numFmt w:val="bullet"/>
+      <w:lvlText w:val=""/>
+      <w:lvlJc w:val="left"/>
+      <w:pPr>
+        <w:ind w:left="2880" w:hanging="360"/>
+      </w:pPr>
+      <w:rPr>
+        <w:rFonts w:ascii="Symbol" w:hAnsi="Symbol" w:hint="default"/>
+      </w:rPr>
+    </w:lvl>
+    <w:lvl w:ilvl="4" w:tplc="0C070003" w:tentative="1">
+      <w:start w:val="1"/>
+      <w:numFmt w:val="bullet"/>
+      <w:lvlText w:val="o"/>
+      <w:lvlJc w:val="left"/>
+      <w:pPr>
+        <w:ind w:left="3600" w:hanging="360"/>
+      </w:pPr>
+      <w:rPr>
+        <w:rFonts w:ascii="Courier New" w:hAnsi="Courier New" w:cs="Courier New" w:hint="default"/>
+      </w:rPr>
+    </w:lvl>
+    <w:lvl w:ilvl="5" w:tplc="0C070005" w:tentative="1">
+      <w:start w:val="1"/>
+      <w:numFmt w:val="bullet"/>
+      <w:lvlText w:val=""/>
+      <w:lvlJc w:val="left"/>
+      <w:pPr>
+        <w:ind w:left="4320" w:hanging="360"/>
+      </w:pPr>
+      <w:rPr>
+        <w:rFonts w:ascii="Wingdings" w:hAnsi="Wingdings" w:hint="default"/>
+      </w:rPr>
+    </w:lvl>
+    <w:lvl w:ilvl="6" w:tplc="0C070001" w:tentative="1">
+      <w:start w:val="1"/>
+      <w:numFmt w:val="bullet"/>
+      <w:lvlText w:val=""/>
+      <w:lvlJc w:val="left"/>
+      <w:pPr>
+        <w:ind w:left="5040" w:hanging="360"/>
+      </w:pPr>
+      <w:rPr>
+        <w:rFonts w:ascii="Symbol" w:hAnsi="Symbol" w:hint="default"/>
+      </w:rPr>
+    </w:lvl>
+    <w:lvl w:ilvl="7" w:tplc="0C070003" w:tentative="1">
+      <w:start w:val="1"/>
+      <w:numFmt w:val="bullet"/>
+      <w:lvlText w:val="o"/>
+      <w:lvlJc w:val="left"/>
+      <w:pPr>
+        <w:ind w:left="5760" w:hanging="360"/>
+      </w:pPr>
+      <w:rPr>
+        <w:rFonts w:ascii="Courier New" w:hAnsi="Courier New" w:cs="Courier New" w:hint="default"/>
+      </w:rPr>
+    </w:lvl>
+    <w:lvl w:ilvl="8" w:tplc="0C070005" w:tentative="1">
+      <w:start w:val="1"/>
+      <w:numFmt w:val="bullet"/>
+      <w:lvlText w:val=""/>
+      <w:lvlJc w:val="left"/>
+      <w:pPr>
+        <w:ind w:left="6480" w:hanging="360"/>
+      </w:pPr>
+      <w:rPr>
+        <w:rFonts w:ascii="Wingdings" w:hAnsi="Wingdings" w:hint="default"/>
+      </w:rPr>
+    </w:lvl>
+  </w:abstractNum>
+  <w:abstractNum w:abstractNumId="6" w15:restartNumberingAfterBreak="0">
     <w:nsid w:val="2ECE5F07"/>
     <w:multiLevelType w:val="hybridMultilevel"/>
     <w:tmpl w:val="B9BCE722"/>
@@ -1657,7 +1692,7 @@
       </w:rPr>
     </w:lvl>
   </w:abstractNum>
-  <w:abstractNum w:abstractNumId="6" w15:restartNumberingAfterBreak="0">
+  <w:abstractNum w:abstractNumId="7" w15:restartNumberingAfterBreak="0">
     <w:nsid w:val="2F644078"/>
     <w:multiLevelType w:val="hybridMultilevel"/>
     <w:tmpl w:val="FF6C55F2"/>
@@ -1770,7 +1805,7 @@
       </w:rPr>
     </w:lvl>
   </w:abstractNum>
-  <w:abstractNum w:abstractNumId="7" w15:restartNumberingAfterBreak="0">
+  <w:abstractNum w:abstractNumId="8" w15:restartNumberingAfterBreak="0">
     <w:nsid w:val="32812FA9"/>
     <w:multiLevelType w:val="hybridMultilevel"/>
     <w:tmpl w:val="3AA2DB1E"/>
@@ -1883,7 +1918,7 @@
       </w:rPr>
     </w:lvl>
   </w:abstractNum>
-  <w:abstractNum w:abstractNumId="8" w15:restartNumberingAfterBreak="0">
+  <w:abstractNum w:abstractNumId="9" w15:restartNumberingAfterBreak="0">
     <w:nsid w:val="364A62D1"/>
     <w:multiLevelType w:val="hybridMultilevel"/>
     <w:tmpl w:val="75E42054"/>
@@ -1996,7 +2031,7 @@
       </w:rPr>
     </w:lvl>
   </w:abstractNum>
-  <w:abstractNum w:abstractNumId="9" w15:restartNumberingAfterBreak="0">
+  <w:abstractNum w:abstractNumId="10" w15:restartNumberingAfterBreak="0">
     <w:nsid w:val="41285374"/>
     <w:multiLevelType w:val="hybridMultilevel"/>
     <w:tmpl w:val="C5143156"/>
@@ -2109,7 +2144,7 @@
       </w:rPr>
     </w:lvl>
   </w:abstractNum>
-  <w:abstractNum w:abstractNumId="10" w15:restartNumberingAfterBreak="0">
+  <w:abstractNum w:abstractNumId="11" w15:restartNumberingAfterBreak="0">
     <w:nsid w:val="415515CD"/>
     <w:multiLevelType w:val="hybridMultilevel"/>
     <w:tmpl w:val="03A8BA0C"/>
@@ -2222,7 +2257,7 @@
       </w:rPr>
     </w:lvl>
   </w:abstractNum>
-  <w:abstractNum w:abstractNumId="11" w15:restartNumberingAfterBreak="0">
+  <w:abstractNum w:abstractNumId="12" w15:restartNumberingAfterBreak="0">
     <w:nsid w:val="456C7075"/>
     <w:multiLevelType w:val="hybridMultilevel"/>
     <w:tmpl w:val="25A490BC"/>
@@ -2335,7 +2370,7 @@
       </w:rPr>
     </w:lvl>
   </w:abstractNum>
-  <w:abstractNum w:abstractNumId="12" w15:restartNumberingAfterBreak="0">
+  <w:abstractNum w:abstractNumId="13" w15:restartNumberingAfterBreak="0">
     <w:nsid w:val="4FF77229"/>
     <w:multiLevelType w:val="hybridMultilevel"/>
     <w:tmpl w:val="BCF210C4"/>
@@ -2448,7 +2483,7 @@
       </w:rPr>
     </w:lvl>
   </w:abstractNum>
-  <w:abstractNum w:abstractNumId="13" w15:restartNumberingAfterBreak="0">
+  <w:abstractNum w:abstractNumId="14" w15:restartNumberingAfterBreak="0">
     <w:nsid w:val="5515556C"/>
     <w:multiLevelType w:val="hybridMultilevel"/>
     <w:tmpl w:val="DE7CEDA6"/>
@@ -2562,7 +2597,7 @@
       </w:rPr>
     </w:lvl>
   </w:abstractNum>
-  <w:abstractNum w:abstractNumId="14" w15:restartNumberingAfterBreak="0">
+  <w:abstractNum w:abstractNumId="15" w15:restartNumberingAfterBreak="0">
     <w:nsid w:val="5F8F4490"/>
     <w:multiLevelType w:val="multilevel"/>
     <w:tmpl w:val="118A4C20"/>
@@ -2711,7 +2746,7 @@
       </w:rPr>
     </w:lvl>
   </w:abstractNum>
-  <w:abstractNum w:abstractNumId="15" w15:restartNumberingAfterBreak="0">
+  <w:abstractNum w:abstractNumId="16" w15:restartNumberingAfterBreak="0">
     <w:nsid w:val="64DA40DB"/>
     <w:multiLevelType w:val="hybridMultilevel"/>
     <w:tmpl w:val="A6488910"/>
@@ -2851,7 +2886,7 @@
       </w:rPr>
     </w:lvl>
   </w:abstractNum>
-  <w:abstractNum w:abstractNumId="16" w15:restartNumberingAfterBreak="0">
+  <w:abstractNum w:abstractNumId="17" w15:restartNumberingAfterBreak="0">
     <w:nsid w:val="6AA5052D"/>
     <w:multiLevelType w:val="hybridMultilevel"/>
     <w:tmpl w:val="E53CCE2E"/>
@@ -2967,7 +3002,7 @@
       </w:rPr>
     </w:lvl>
   </w:abstractNum>
-  <w:abstractNum w:abstractNumId="17" w15:restartNumberingAfterBreak="0">
+  <w:abstractNum w:abstractNumId="18" w15:restartNumberingAfterBreak="0">
     <w:nsid w:val="7FCC0691"/>
     <w:multiLevelType w:val="hybridMultilevel"/>
     <w:tmpl w:val="EC3A2526"/>
@@ -3081,43 +3116,43 @@
     </w:lvl>
   </w:abstractNum>
   <w:num w:numId="1">
-    <w:abstractNumId w:val="13"/>
+    <w:abstractNumId w:val="14"/>
   </w:num>
   <w:num w:numId="2">
     <w:abstractNumId w:val="4"/>
   </w:num>
   <w:num w:numId="3">
-    <w:abstractNumId w:val="10"/>
+    <w:abstractNumId w:val="11"/>
   </w:num>
   <w:num w:numId="4">
-    <w:abstractNumId w:val="11"/>
+    <w:abstractNumId w:val="12"/>
   </w:num>
   <w:num w:numId="5">
-    <w:abstractNumId w:val="12"/>
+    <w:abstractNumId w:val="13"/>
   </w:num>
   <w:num w:numId="6">
-    <w:abstractNumId w:val="5"/>
+    <w:abstractNumId w:val="6"/>
   </w:num>
   <w:num w:numId="7">
     <w:abstractNumId w:val="3"/>
   </w:num>
   <w:num w:numId="8">
+    <w:abstractNumId w:val="10"/>
+  </w:num>
+  <w:num w:numId="9">
     <w:abstractNumId w:val="9"/>
   </w:num>
-  <w:num w:numId="9">
+  <w:num w:numId="10">
     <w:abstractNumId w:val="8"/>
   </w:num>
-  <w:num w:numId="10">
+  <w:num w:numId="11">
     <w:abstractNumId w:val="7"/>
   </w:num>
-  <w:num w:numId="11">
-    <w:abstractNumId w:val="6"/>
-  </w:num>
   <w:num w:numId="12">
-    <w:abstractNumId w:val="17"/>
+    <w:abstractNumId w:val="18"/>
   </w:num>
   <w:num w:numId="13">
-    <w:abstractNumId w:val="15"/>
+    <w:abstractNumId w:val="16"/>
   </w:num>
   <w:num w:numId="14">
     <w:abstractNumId w:val="0"/>
@@ -3126,13 +3161,16 @@
     <w:abstractNumId w:val="2"/>
   </w:num>
   <w:num w:numId="16">
-    <w:abstractNumId w:val="16"/>
+    <w:abstractNumId w:val="17"/>
   </w:num>
   <w:num w:numId="17">
     <w:abstractNumId w:val="1"/>
   </w:num>
   <w:num w:numId="18">
-    <w:abstractNumId w:val="14"/>
+    <w:abstractNumId w:val="15"/>
+  </w:num>
+  <w:num w:numId="19">
+    <w:abstractNumId w:val="5"/>
   </w:num>
 </w:numbering>
 </file>
@@ -4372,7 +4410,6 @@
     <w:name w:val="Normal (Web)"/>
     <w:basedOn w:val="Standard"/>
     <w:uiPriority w:val="99"/>
-    <w:semiHidden/>
     <w:unhideWhenUsed/>
     <w:rsid w:val="005B7A85"/>
     <w:pPr>
@@ -4679,7 +4716,7 @@
 </file>
 
 <file path=customXml/itemProps1.xml><?xml version="1.0" encoding="utf-8"?>
-<ds:datastoreItem xmlns:ds="http://schemas.openxmlformats.org/officeDocument/2006/customXml" ds:itemID="{2F5DA6EC-F870-4066-ACB2-1ABA72FFC330}">
+<ds:datastoreItem xmlns:ds="http://schemas.openxmlformats.org/officeDocument/2006/customXml" ds:itemID="{D15C0A58-3CC6-4787-AED9-B6D23D393C52}">
   <ds:schemaRefs>
     <ds:schemaRef ds:uri="http://schemas.openxmlformats.org/officeDocument/2006/bibliography"/>
   </ds:schemaRefs>

</xml_diff>

<commit_message>
added personal work process for Tobias Weigl
</commit_message>
<xml_diff>
--- a/2020-Abgabe02-Mühlbacher-Toporsch-Weigl.docx
+++ b/2020-Abgabe02-Mühlbacher-Toporsch-Weigl.docx
@@ -430,15 +430,7 @@
     </w:p>
     <w:p>
       <w:r>
-        <w:t xml:space="preserve">Danach </w:t>
-      </w:r>
-      <w:r>
-        <w:t>erstellte ich zuerst die site.xml und erstellte die Inhalte, die in der Auf</w:t>
-      </w:r>
-      <w:bookmarkStart w:id="0" w:name="_GoBack"/>
-      <w:bookmarkEnd w:id="0"/>
-      <w:r>
-        <w:t xml:space="preserve">gabenstellungen verlangt waren. </w:t>
+        <w:t xml:space="preserve">Danach erstellte ich zuerst die site.xml und erstellte die Inhalte, die in der Aufgabenstellungen verlangt waren. </w:t>
       </w:r>
     </w:p>
     <w:p>
@@ -592,15 +584,151 @@
           <w:sz w:val="24"/>
           <w:szCs w:val="24"/>
         </w:rPr>
-        <w:t>Repository/Tests</w:t>
-      </w:r>
+        <w:t xml:space="preserve">Als erste Aufgabe begann ich mit der Erstellung des GitHub </w:t>
+      </w:r>
+      <w:proofErr w:type="spellStart"/>
       <w:r>
         <w:rPr>
           <w:sz w:val="24"/>
           <w:szCs w:val="24"/>
         </w:rPr>
-        <w:t>/README</w:t>
-      </w:r>
+        <w:t>Repositorys</w:t>
+      </w:r>
+      <w:proofErr w:type="spellEnd"/>
+      <w:r>
+        <w:rPr>
+          <w:sz w:val="24"/>
+          <w:szCs w:val="24"/>
+        </w:rPr>
+        <w:t>. Nachdem es erstellt war, habe ich meine Teamkollegen hinzugefügt und die Readme mitsamt Taskliste erstellt. Diese Tasks wurden dann abgearbeitet und als erledigt markiert, sobald die Aufgabe vollständig erfüllt war. Während meine Teamkollegen die Queue Implementation programmiert haben, habe ich parallel die Testklassen basierend auf der Dokumentation erstellt. Als alles ausprogrammiert war, habe ich alle Tests durchlaufen lassen und 100% Coverage erreicht ohne Fehler.</w:t>
+      </w:r>
+    </w:p>
+    <w:p>
+      <w:pPr>
+        <w:rPr>
+          <w:sz w:val="24"/>
+          <w:szCs w:val="24"/>
+        </w:rPr>
+      </w:pPr>
+      <w:r>
+        <w:rPr>
+          <w:sz w:val="24"/>
+          <w:szCs w:val="24"/>
+        </w:rPr>
+        <w:t xml:space="preserve">Anschließend habe ich die pom.xml mit den nötigen Infos und Plugins befüllt, damit unser </w:t>
+      </w:r>
+      <w:proofErr w:type="spellStart"/>
+      <w:r>
+        <w:rPr>
+          <w:sz w:val="24"/>
+          <w:szCs w:val="24"/>
+        </w:rPr>
+        <w:t>Build</w:t>
+      </w:r>
+      <w:proofErr w:type="spellEnd"/>
+      <w:r>
+        <w:rPr>
+          <w:sz w:val="24"/>
+          <w:szCs w:val="24"/>
+        </w:rPr>
+        <w:t xml:space="preserve"> vollständig und fehlerlos erstellt werden kann.</w:t>
+      </w:r>
+    </w:p>
+    <w:p>
+      <w:pPr>
+        <w:rPr>
+          <w:sz w:val="24"/>
+          <w:szCs w:val="24"/>
+        </w:rPr>
+      </w:pPr>
+      <w:r>
+        <w:rPr>
+          <w:sz w:val="24"/>
+          <w:szCs w:val="24"/>
+        </w:rPr>
+        <w:t xml:space="preserve">Die Taskliste wurde während der Entwicklung immer wieder aktualisiert und neue Tasks wurden </w:t>
+      </w:r>
+      <w:proofErr w:type="gramStart"/>
+      <w:r>
+        <w:rPr>
+          <w:sz w:val="24"/>
+          <w:szCs w:val="24"/>
+        </w:rPr>
+        <w:t>hinzugefügt</w:t>
+      </w:r>
+      <w:proofErr w:type="gramEnd"/>
+      <w:r>
+        <w:rPr>
+          <w:sz w:val="24"/>
+          <w:szCs w:val="24"/>
+        </w:rPr>
+        <w:t xml:space="preserve"> um den Workflow zu steuern.</w:t>
+      </w:r>
+    </w:p>
+    <w:p>
+      <w:pPr>
+        <w:rPr>
+          <w:sz w:val="24"/>
+          <w:szCs w:val="24"/>
+        </w:rPr>
+      </w:pPr>
+      <w:r>
+        <w:rPr>
+          <w:sz w:val="24"/>
+          <w:szCs w:val="24"/>
+        </w:rPr>
+        <w:t xml:space="preserve">Sämtliche Änderungen wurden regelmäßig auf das GitHub Repository </w:t>
+      </w:r>
+      <w:proofErr w:type="spellStart"/>
+      <w:r>
+        <w:rPr>
+          <w:sz w:val="24"/>
+          <w:szCs w:val="24"/>
+        </w:rPr>
+        <w:t>gepushed</w:t>
+      </w:r>
+      <w:proofErr w:type="spellEnd"/>
+      <w:r>
+        <w:rPr>
+          <w:sz w:val="24"/>
+          <w:szCs w:val="24"/>
+        </w:rPr>
+        <w:t xml:space="preserve"> und mit erklärenden </w:t>
+      </w:r>
+      <w:proofErr w:type="spellStart"/>
+      <w:r>
+        <w:rPr>
+          <w:sz w:val="24"/>
+          <w:szCs w:val="24"/>
+        </w:rPr>
+        <w:t>commit</w:t>
+      </w:r>
+      <w:proofErr w:type="spellEnd"/>
+      <w:r>
+        <w:rPr>
+          <w:sz w:val="24"/>
+          <w:szCs w:val="24"/>
+        </w:rPr>
+        <w:t xml:space="preserve"> </w:t>
+      </w:r>
+      <w:proofErr w:type="spellStart"/>
+      <w:r>
+        <w:rPr>
+          <w:sz w:val="24"/>
+          <w:szCs w:val="24"/>
+        </w:rPr>
+        <w:t>messages</w:t>
+      </w:r>
+      <w:proofErr w:type="spellEnd"/>
+      <w:r>
+        <w:rPr>
+          <w:sz w:val="24"/>
+          <w:szCs w:val="24"/>
+        </w:rPr>
+        <w:t xml:space="preserve"> versehen.</w:t>
+      </w:r>
+      <w:bookmarkStart w:id="0" w:name="_GoBack"/>
+      <w:bookmarkEnd w:id="0"/>
     </w:p>
     <w:p>
       <w:pPr>
@@ -732,7 +860,6 @@
         <w:pStyle w:val="TODO"/>
       </w:pPr>
       <w:r>
-        <w:lastRenderedPageBreak/>
         <w:t xml:space="preserve">Verwenden Sie </w:t>
       </w:r>
       <w:r>
@@ -1192,35 +1319,35 @@
         <v:path o:extrusionok="f" gradientshapeok="t" o:connecttype="rect"/>
         <o:lock v:ext="edit" aspectratio="t"/>
       </v:shapetype>
-      <v:shape id="_x0000_i1051" type="#_x0000_t75" style="width:469.9pt;height:453.75pt" o:bullet="t">
+      <v:shape id="_x0000_i1036" type="#_x0000_t75" style="width:469.9pt;height:453.75pt" o:bullet="t">
         <v:imagedata r:id="rId1" o:title="attention_PNG53[1]"/>
       </v:shape>
     </w:pict>
   </w:numPicBullet>
   <w:numPicBullet w:numPicBulletId="1">
     <w:pict>
-      <v:shape id="_x0000_i1052" type="#_x0000_t75" style="width:471pt;height:412.5pt" o:bullet="t">
+      <v:shape id="_x0000_i1037" type="#_x0000_t75" style="width:471pt;height:412.5pt" o:bullet="t">
         <v:imagedata r:id="rId2" o:title="628px-Achtung-yellow"/>
       </v:shape>
     </w:pict>
   </w:numPicBullet>
   <w:numPicBullet w:numPicBulletId="2">
     <w:pict>
-      <v:shape id="_x0000_i1053" type="#_x0000_t75" style="width:470pt;height:470pt" o:bullet="t">
+      <v:shape id="_x0000_i1038" type="#_x0000_t75" style="width:470pt;height:470pt" o:bullet="t">
         <v:imagedata r:id="rId3" o:title="Info_icon-72a7cf"/>
       </v:shape>
     </w:pict>
   </w:numPicBullet>
   <w:numPicBullet w:numPicBulletId="3">
     <w:pict>
-      <v:shape id="_x0000_i1054" type="#_x0000_t75" style="width:470pt;height:470pt" o:bullet="t">
+      <v:shape id="_x0000_i1039" type="#_x0000_t75" style="width:470pt;height:470pt" o:bullet="t">
         <v:imagedata r:id="rId4" o:title="Info_Sign"/>
       </v:shape>
     </w:pict>
   </w:numPicBullet>
   <w:numPicBullet w:numPicBulletId="4">
     <w:pict>
-      <v:shape id="_x0000_i1055" type="#_x0000_t75" style="width:470pt;height:470pt" o:bullet="t">
+      <v:shape id="_x0000_i1040" type="#_x0000_t75" style="width:470pt;height:470pt" o:bullet="t">
         <v:imagedata r:id="rId5" o:title="Info_i_blue"/>
       </v:shape>
     </w:pict>
@@ -3667,8 +3794,11 @@
     <w:lsdException w:name="Table 3D effects 3" w:semiHidden="1" w:unhideWhenUsed="1"/>
     <w:lsdException w:name="Table Contemporary" w:semiHidden="1" w:unhideWhenUsed="1"/>
     <w:lsdException w:name="Table Elegant" w:semiHidden="1" w:unhideWhenUsed="1"/>
+    <w:lsdException w:name="Table Professional" w:semiHidden="1" w:unhideWhenUsed="1"/>
     <w:lsdException w:name="Table Subtle 1" w:semiHidden="1" w:unhideWhenUsed="1"/>
     <w:lsdException w:name="Table Subtle 2" w:semiHidden="1" w:unhideWhenUsed="1"/>
+    <w:lsdException w:name="Table Web 1" w:semiHidden="1" w:unhideWhenUsed="1"/>
+    <w:lsdException w:name="Table Web 2" w:semiHidden="1" w:unhideWhenUsed="1"/>
     <w:lsdException w:name="Table Web 3" w:semiHidden="1" w:unhideWhenUsed="1"/>
     <w:lsdException w:name="Balloon Text" w:semiHidden="1" w:unhideWhenUsed="1"/>
     <w:lsdException w:name="Table Grid" w:uiPriority="59"/>
@@ -5046,7 +5176,7 @@
 </file>
 
 <file path=customXml/itemProps1.xml><?xml version="1.0" encoding="utf-8"?>
-<ds:datastoreItem xmlns:ds="http://schemas.openxmlformats.org/officeDocument/2006/customXml" ds:itemID="{4DAFF649-9AFE-4837-9BDE-E7F76E75819F}">
+<ds:datastoreItem xmlns:ds="http://schemas.openxmlformats.org/officeDocument/2006/customXml" ds:itemID="{E0FCED77-3497-46DF-AF3B-87DF20D6F463}">
   <ds:schemaRefs>
     <ds:schemaRef ds:uri="http://schemas.openxmlformats.org/officeDocument/2006/bibliography"/>
   </ds:schemaRefs>

</xml_diff>

<commit_message>
Vorgehen von Sebastian Toporsch überarbeitet.
</commit_message>
<xml_diff>
--- a/2020-Abgabe02-Mühlbacher-Toporsch-Weigl.docx
+++ b/2020-Abgabe02-Mühlbacher-Toporsch-Weigl.docx
@@ -358,7 +358,19 @@
         <w:t>Als erstes arbeitet ich an der Maven Site</w:t>
       </w:r>
       <w:r>
-        <w:t>. Damit die Erstellung für die site möglich war musste ich zuerst ein spezifisches Code-</w:t>
+        <w:t xml:space="preserve">. Damit die Erstellung </w:t>
+      </w:r>
+      <w:r>
+        <w:t>der</w:t>
+      </w:r>
+      <w:r>
+        <w:t xml:space="preserve"> </w:t>
+      </w:r>
+      <w:r>
+        <w:t>S</w:t>
+      </w:r>
+      <w:r>
+        <w:t>ite möglich war musste ich zuerst ein spezifisches Code-</w:t>
       </w:r>
       <w:proofErr w:type="spellStart"/>
       <w:r>
@@ -427,18 +439,12 @@
           </wp:inline>
         </w:drawing>
       </w:r>
+      <w:bookmarkStart w:id="0" w:name="_GoBack"/>
+      <w:bookmarkEnd w:id="0"/>
     </w:p>
     <w:p>
       <w:r>
-        <w:t xml:space="preserve">Danach </w:t>
-      </w:r>
-      <w:r>
-        <w:t>erstellte ich zuerst die site.xml und erstellte die Inhalte, die in der Auf</w:t>
-      </w:r>
-      <w:bookmarkStart w:id="0" w:name="_GoBack"/>
-      <w:bookmarkEnd w:id="0"/>
-      <w:r>
-        <w:t xml:space="preserve">gabenstellungen verlangt waren. </w:t>
+        <w:t xml:space="preserve">Danach erstellte ich zuerst die site.xml und erstellte die Inhalte, die in der Aufgabenstellungen verlangt waren. </w:t>
       </w:r>
     </w:p>
     <w:p>
@@ -1192,35 +1198,35 @@
         <v:path o:extrusionok="f" gradientshapeok="t" o:connecttype="rect"/>
         <o:lock v:ext="edit" aspectratio="t"/>
       </v:shapetype>
-      <v:shape id="_x0000_i1051" type="#_x0000_t75" style="width:469.9pt;height:453.75pt" o:bullet="t">
+      <v:shape id="_x0000_i1031" type="#_x0000_t75" style="width:469.9pt;height:453.75pt" o:bullet="t">
         <v:imagedata r:id="rId1" o:title="attention_PNG53[1]"/>
       </v:shape>
     </w:pict>
   </w:numPicBullet>
   <w:numPicBullet w:numPicBulletId="1">
     <w:pict>
-      <v:shape id="_x0000_i1052" type="#_x0000_t75" style="width:471pt;height:412.5pt" o:bullet="t">
+      <v:shape id="_x0000_i1032" type="#_x0000_t75" style="width:471pt;height:412.5pt" o:bullet="t">
         <v:imagedata r:id="rId2" o:title="628px-Achtung-yellow"/>
       </v:shape>
     </w:pict>
   </w:numPicBullet>
   <w:numPicBullet w:numPicBulletId="2">
     <w:pict>
-      <v:shape id="_x0000_i1053" type="#_x0000_t75" style="width:470pt;height:470pt" o:bullet="t">
+      <v:shape id="_x0000_i1033" type="#_x0000_t75" style="width:470pt;height:470pt" o:bullet="t">
         <v:imagedata r:id="rId3" o:title="Info_icon-72a7cf"/>
       </v:shape>
     </w:pict>
   </w:numPicBullet>
   <w:numPicBullet w:numPicBulletId="3">
     <w:pict>
-      <v:shape id="_x0000_i1054" type="#_x0000_t75" style="width:470pt;height:470pt" o:bullet="t">
+      <v:shape id="_x0000_i1034" type="#_x0000_t75" style="width:470pt;height:470pt" o:bullet="t">
         <v:imagedata r:id="rId4" o:title="Info_Sign"/>
       </v:shape>
     </w:pict>
   </w:numPicBullet>
   <w:numPicBullet w:numPicBulletId="4">
     <w:pict>
-      <v:shape id="_x0000_i1055" type="#_x0000_t75" style="width:470pt;height:470pt" o:bullet="t">
+      <v:shape id="_x0000_i1035" type="#_x0000_t75" style="width:470pt;height:470pt" o:bullet="t">
         <v:imagedata r:id="rId5" o:title="Info_i_blue"/>
       </v:shape>
     </w:pict>
@@ -3667,8 +3673,11 @@
     <w:lsdException w:name="Table 3D effects 3" w:semiHidden="1" w:unhideWhenUsed="1"/>
     <w:lsdException w:name="Table Contemporary" w:semiHidden="1" w:unhideWhenUsed="1"/>
     <w:lsdException w:name="Table Elegant" w:semiHidden="1" w:unhideWhenUsed="1"/>
+    <w:lsdException w:name="Table Professional" w:semiHidden="1" w:unhideWhenUsed="1"/>
     <w:lsdException w:name="Table Subtle 1" w:semiHidden="1" w:unhideWhenUsed="1"/>
     <w:lsdException w:name="Table Subtle 2" w:semiHidden="1" w:unhideWhenUsed="1"/>
+    <w:lsdException w:name="Table Web 1" w:semiHidden="1" w:unhideWhenUsed="1"/>
+    <w:lsdException w:name="Table Web 2" w:semiHidden="1" w:unhideWhenUsed="1"/>
     <w:lsdException w:name="Table Web 3" w:semiHidden="1" w:unhideWhenUsed="1"/>
     <w:lsdException w:name="Balloon Text" w:semiHidden="1" w:unhideWhenUsed="1"/>
     <w:lsdException w:name="Table Grid" w:uiPriority="59"/>
@@ -5046,7 +5055,7 @@
 </file>
 
 <file path=customXml/itemProps1.xml><?xml version="1.0" encoding="utf-8"?>
-<ds:datastoreItem xmlns:ds="http://schemas.openxmlformats.org/officeDocument/2006/customXml" ds:itemID="{4DAFF649-9AFE-4837-9BDE-E7F76E75819F}">
+<ds:datastoreItem xmlns:ds="http://schemas.openxmlformats.org/officeDocument/2006/customXml" ds:itemID="{C32D5F93-CF73-4A32-86B6-3422CD634ABB}">
   <ds:schemaRefs>
     <ds:schemaRef ds:uri="http://schemas.openxmlformats.org/officeDocument/2006/bibliography"/>
   </ds:schemaRefs>

</xml_diff>

<commit_message>
Updated my part of the lab report
</commit_message>
<xml_diff>
--- a/2020-Abgabe02-Mühlbacher-Toporsch-Weigl.docx
+++ b/2020-Abgabe02-Mühlbacher-Toporsch-Weigl.docx
@@ -1,6 +1,6 @@
 
 <file path=word/document.xml><?xml version="1.0" encoding="utf-8"?>
-<w:document xmlns:wpc="http://schemas.microsoft.com/office/word/2010/wordprocessingCanvas" xmlns:cx="http://schemas.microsoft.com/office/drawing/2014/chartex" xmlns:cx1="http://schemas.microsoft.com/office/drawing/2015/9/8/chartex" xmlns:cx2="http://schemas.microsoft.com/office/drawing/2015/10/21/chartex" xmlns:cx3="http://schemas.microsoft.com/office/drawing/2016/5/9/chartex" xmlns:cx4="http://schemas.microsoft.com/office/drawing/2016/5/10/chartex" xmlns:cx5="http://schemas.microsoft.com/office/drawing/2016/5/11/chartex" xmlns:cx6="http://schemas.microsoft.com/office/drawing/2016/5/12/chartex" xmlns:cx7="http://schemas.microsoft.com/office/drawing/2016/5/13/chartex" xmlns:cx8="http://schemas.microsoft.com/office/drawing/2016/5/14/chartex" xmlns:mc="http://schemas.openxmlformats.org/markup-compatibility/2006" xmlns:aink="http://schemas.microsoft.com/office/drawing/2016/ink" xmlns:am3d="http://schemas.microsoft.com/office/drawing/2017/model3d" xmlns:o="urn:schemas-microsoft-com:office:office" xmlns:r="http://schemas.openxmlformats.org/officeDocument/2006/relationships" xmlns:m="http://schemas.openxmlformats.org/officeDocument/2006/math" xmlns:v="urn:schemas-microsoft-com:vml" xmlns:wp14="http://schemas.microsoft.com/office/word/2010/wordprocessingDrawing" xmlns:wp="http://schemas.openxmlformats.org/drawingml/2006/wordprocessingDrawing" xmlns:w10="urn:schemas-microsoft-com:office:word" xmlns:w="http://schemas.openxmlformats.org/wordprocessingml/2006/main" xmlns:w14="http://schemas.microsoft.com/office/word/2010/wordml" xmlns:w15="http://schemas.microsoft.com/office/word/2012/wordml" xmlns:w16cid="http://schemas.microsoft.com/office/word/2016/wordml/cid" xmlns:w16se="http://schemas.microsoft.com/office/word/2015/wordml/symex" xmlns:wpg="http://schemas.microsoft.com/office/word/2010/wordprocessingGroup" xmlns:wpi="http://schemas.microsoft.com/office/word/2010/wordprocessingInk" xmlns:wne="http://schemas.microsoft.com/office/word/2006/wordml" xmlns:wps="http://schemas.microsoft.com/office/word/2010/wordprocessingShape" mc:Ignorable="w14 w15 w16se w16cid wp14">
+<w:document xmlns:wpc="http://schemas.microsoft.com/office/word/2010/wordprocessingCanvas" xmlns:cx="http://schemas.microsoft.com/office/drawing/2014/chartex" xmlns:mc="http://schemas.openxmlformats.org/markup-compatibility/2006" xmlns:o="urn:schemas-microsoft-com:office:office" xmlns:r="http://schemas.openxmlformats.org/officeDocument/2006/relationships" xmlns:m="http://schemas.openxmlformats.org/officeDocument/2006/math" xmlns:v="urn:schemas-microsoft-com:vml" xmlns:wp14="http://schemas.microsoft.com/office/word/2010/wordprocessingDrawing" xmlns:wp="http://schemas.openxmlformats.org/drawingml/2006/wordprocessingDrawing" xmlns:w10="urn:schemas-microsoft-com:office:word" xmlns:w="http://schemas.openxmlformats.org/wordprocessingml/2006/main" xmlns:w14="http://schemas.microsoft.com/office/word/2010/wordml" xmlns:w15="http://schemas.microsoft.com/office/word/2012/wordml" xmlns:w16se="http://schemas.microsoft.com/office/word/2015/wordml/symex" xmlns:wpg="http://schemas.microsoft.com/office/word/2010/wordprocessingGroup" xmlns:wpi="http://schemas.microsoft.com/office/word/2010/wordprocessingInk" xmlns:wne="http://schemas.microsoft.com/office/word/2006/wordml" xmlns:wps="http://schemas.microsoft.com/office/word/2010/wordprocessingShape" mc:Ignorable="w14 w15 w16se wp14">
   <w:body>
     <w:p>
       <w:pPr>
@@ -75,6 +75,8 @@
       <w:r>
         <w:t>&gt;</w:t>
       </w:r>
+      <w:bookmarkStart w:id="0" w:name="_GoBack"/>
+      <w:bookmarkEnd w:id="0"/>
     </w:p>
     <w:p>
       <w:r>
@@ -177,7 +179,56 @@
       </w:r>
     </w:p>
     <w:p>
-      <w:r>
+      <w:pPr>
+        <w:jc w:val="center"/>
+      </w:pPr>
+      <w:r>
+        <w:drawing>
+          <wp:inline distT="0" distB="0" distL="0" distR="0" wp14:anchorId="4152DC07" wp14:editId="71F357AE">
+            <wp:extent cx="3857135" cy="4019550"/>
+            <wp:effectExtent l="0" t="0" r="0" b="0"/>
+            <wp:docPr id="8" name="Grafik 8"/>
+            <wp:cNvGraphicFramePr>
+              <a:graphicFrameLocks xmlns:a="http://schemas.openxmlformats.org/drawingml/2006/main" noChangeAspect="1"/>
+            </wp:cNvGraphicFramePr>
+            <a:graphic xmlns:a="http://schemas.openxmlformats.org/drawingml/2006/main">
+              <a:graphicData uri="http://schemas.openxmlformats.org/drawingml/2006/picture">
+                <pic:pic xmlns:pic="http://schemas.openxmlformats.org/drawingml/2006/picture">
+                  <pic:nvPicPr>
+                    <pic:cNvPr id="1" name=""/>
+                    <pic:cNvPicPr/>
+                  </pic:nvPicPr>
+                  <pic:blipFill>
+                    <a:blip r:embed="rId9">
+                      <a:extLst>
+                        <a:ext uri="{28A0092B-C50C-407E-A947-70E740481C1C}">
+                          <a14:useLocalDpi xmlns:a14="http://schemas.microsoft.com/office/drawing/2010/main" val="0"/>
+                        </a:ext>
+                      </a:extLst>
+                    </a:blip>
+                    <a:stretch>
+                      <a:fillRect/>
+                    </a:stretch>
+                  </pic:blipFill>
+                  <pic:spPr>
+                    <a:xfrm>
+                      <a:off x="0" y="0"/>
+                      <a:ext cx="3883502" cy="4047027"/>
+                    </a:xfrm>
+                    <a:prstGeom prst="rect">
+                      <a:avLst/>
+                    </a:prstGeom>
+                  </pic:spPr>
+                </pic:pic>
+              </a:graphicData>
+            </a:graphic>
+          </wp:inline>
+        </w:drawing>
+      </w:r>
+    </w:p>
+    <w:p>
+      <w:r>
+        <w:lastRenderedPageBreak/>
         <w:t>Danach besprach ich mit Sebastian Toporsch die möglichen Fehler der StringQueue-Klasse. Die 3 Fehler, de wir fanden waren:</w:t>
       </w:r>
     </w:p>
@@ -228,106 +279,58 @@
       </w:r>
     </w:p>
     <w:p>
-      <w:pPr>
-        <w:pStyle w:val="StandardWeb"/>
-        <w:spacing w:before="0" w:beforeAutospacing="0" w:after="0" w:afterAutospacing="0"/>
-        <w:jc w:val="both"/>
-        <w:rPr>
-          <w:rFonts w:asciiTheme="majorHAnsi" w:eastAsiaTheme="majorEastAsia" w:hAnsiTheme="majorHAnsi" w:cstheme="majorBidi"/>
-          <w:sz w:val="22"/>
-          <w:szCs w:val="22"/>
-          <w:lang w:eastAsia="en-US"/>
-        </w:rPr>
-      </w:pPr>
+      <w:r>
+        <w:t>Zu guter Letzt habe ich das IQueue-Interface generic gemacht und die beiden implementierenden Klassen so abgeändert, dass sie damit kompatibel sind.</w:t>
+      </w:r>
     </w:p>
     <w:p>
       <w:pPr>
         <w:pStyle w:val="berschrift4"/>
       </w:pPr>
+      <w:r>
+        <w:t>Detailliertes Vorgehen Sebastian Toporsch:</w:t>
+      </w:r>
     </w:p>
     <w:p>
       <w:pPr>
-        <w:pStyle w:val="berschrift4"/>
-      </w:pPr>
+        <w:jc w:val="left"/>
+      </w:pPr>
+      <w:r>
+        <w:t xml:space="preserve">Als erstes arbeitet ich </w:t>
+      </w:r>
+      <w:r>
+        <w:t>an der Maven Site</w:t>
+      </w:r>
+      <w:r>
+        <w:t xml:space="preserve">. Damit die Erstellung </w:t>
+      </w:r>
+      <w:r>
+        <w:t>der</w:t>
+      </w:r>
+      <w:r>
+        <w:t xml:space="preserve"> </w:t>
+      </w:r>
+      <w:r>
+        <w:t>S</w:t>
+      </w:r>
+      <w:r>
+        <w:t>ite möglich war musste ich zuerst ein spezifisches Code-Snip</w:t>
+      </w:r>
+      <w:r>
+        <w:t>pet</w:t>
+      </w:r>
+      <w:r>
+        <w:t xml:space="preserve"> hinzufügen</w:t>
+      </w:r>
+      <w:r>
+        <w:t>.</w:t>
+      </w:r>
     </w:p>
     <w:p>
       <w:pPr>
-        <w:pStyle w:val="berschrift4"/>
-      </w:pPr>
-    </w:p>
-    <w:p>
-      <w:pPr>
-        <w:pStyle w:val="berschrift4"/>
-      </w:pPr>
-    </w:p>
-    <w:p>
-      <w:pPr>
-        <w:pStyle w:val="berschrift4"/>
-      </w:pPr>
-    </w:p>
-    <w:p>
-      <w:pPr>
-        <w:pStyle w:val="berschrift4"/>
-      </w:pPr>
-    </w:p>
-    <w:p>
-      <w:pPr>
-        <w:pStyle w:val="berschrift4"/>
-      </w:pPr>
-    </w:p>
-    <w:p>
-      <w:pPr>
-        <w:pStyle w:val="berschrift4"/>
-      </w:pPr>
-    </w:p>
-    <w:p>
-      <w:pPr>
-        <w:pStyle w:val="berschrift4"/>
-      </w:pPr>
-    </w:p>
-    <w:p>
-      <w:pPr>
-        <w:pStyle w:val="berschrift4"/>
-      </w:pPr>
-      <w:r>
-        <w:lastRenderedPageBreak/>
-        <w:t>Detailliertes Vorgehen Sebastian Toporsch:</w:t>
-      </w:r>
-    </w:p>
-    <w:p>
-      <w:r>
-        <w:t>Als erstes arbeitet ich an der Maven Site</w:t>
-      </w:r>
-      <w:r>
-        <w:t xml:space="preserve">. Damit die Erstellung </w:t>
-      </w:r>
-      <w:r>
-        <w:t>der</w:t>
-      </w:r>
-      <w:bookmarkStart w:id="0" w:name="_GoBack"/>
-      <w:bookmarkEnd w:id="0"/>
-      <w:r>
-        <w:t xml:space="preserve"> </w:t>
-      </w:r>
-      <w:r>
-        <w:t>S</w:t>
-      </w:r>
-      <w:r>
-        <w:t>ite möglich war musste ich zuerst ein spezifisches Code-Snip</w:t>
-      </w:r>
-      <w:r>
-        <w:t>pet</w:t>
-      </w:r>
-      <w:r>
-        <w:t xml:space="preserve"> hinzufügen</w:t>
-      </w:r>
-      <w:r>
-        <w:t>.</w:t>
-      </w:r>
-      <w:r>
-        <w:rPr>
-          <w:noProof/>
-        </w:rPr>
+        <w:jc w:val="center"/>
+      </w:pPr>
+      <w:r>
         <w:drawing>
           <wp:inline distT="0" distB="0" distL="0" distR="0" wp14:anchorId="15B2A74C" wp14:editId="67B4C82A">
             <wp:extent cx="5095875" cy="1400175"/>
@@ -346,7 +349,7 @@
                     </pic:cNvPicPr>
                   </pic:nvPicPr>
                   <pic:blipFill>
-                    <a:blip r:embed="rId9">
+                    <a:blip r:embed="rId10">
                       <a:extLst>
                         <a:ext uri="{28A0092B-C50C-407E-A947-70E740481C1C}">
                           <a14:useLocalDpi xmlns:a14="http://schemas.microsoft.com/office/drawing/2010/main" val="0"/>
@@ -384,9 +387,13 @@
       </w:r>
     </w:p>
     <w:p>
+      <w:pPr>
+        <w:jc w:val="center"/>
+      </w:pPr>
       <w:r>
         <w:rPr>
           <w:noProof/>
+          <w:lang w:eastAsia="de-AT"/>
         </w:rPr>
         <w:drawing>
           <wp:inline distT="0" distB="0" distL="0" distR="0" wp14:anchorId="60B7049E" wp14:editId="533034CD">
@@ -406,7 +413,7 @@
                     </pic:cNvPicPr>
                   </pic:nvPicPr>
                   <pic:blipFill>
-                    <a:blip r:embed="rId10">
+                    <a:blip r:embed="rId11">
                       <a:extLst>
                         <a:ext uri="{28A0092B-C50C-407E-A947-70E740481C1C}">
                           <a14:useLocalDpi xmlns:a14="http://schemas.microsoft.com/office/drawing/2010/main" val="0"/>
@@ -519,21 +526,31 @@
           <w:sz w:val="24"/>
           <w:szCs w:val="24"/>
         </w:rPr>
-        <w:t xml:space="preserve">Als erste Aufgabe begann ich mit der Erstellung des GitHub Repositorys. Nachdem es erstellt war, habe ich meine Teamkollegen hinzugefügt und die Readme mitsamt Taskliste erstellt. Diese Tasks wurden dann abgearbeitet und als erledigt markiert, sobald die Aufgabe vollständig erfüllt war. Während meine Teamkollegen die Queue Implementation programmiert haben, habe ich parallel die Testklassen basierend auf der Dokumentation erstellt. </w:t>
-      </w:r>
-    </w:p>
-    <w:p>
-      <w:pPr>
+        <w:t xml:space="preserve">Als erste Aufgabe begann ich mit der Erstellung des GitHub Repositorys. Nachdem es erstellt war, habe ich meine Teamkollegen hinzugefügt und die Readme mitsamt Taskliste erstellt. Diese Tasks wurden dann abgearbeitet und als erledigt markiert, sobald die Aufgabe vollständig erfüllt war. Während meine Teamkollegen die Queue </w:t>
+      </w:r>
+      <w:r>
         <w:rPr>
           <w:sz w:val="24"/>
           <w:szCs w:val="24"/>
         </w:rPr>
+        <w:lastRenderedPageBreak/>
+        <w:t xml:space="preserve">Implementation programmiert haben, habe ich parallel die Testklassen basierend auf der Dokumentation erstellt. </w:t>
+      </w:r>
+    </w:p>
+    <w:p>
+      <w:pPr>
+        <w:jc w:val="center"/>
+        <w:rPr>
+          <w:sz w:val="24"/>
+          <w:szCs w:val="24"/>
+        </w:rPr>
       </w:pPr>
       <w:r>
         <w:rPr>
           <w:noProof/>
           <w:sz w:val="24"/>
           <w:szCs w:val="24"/>
+          <w:lang w:eastAsia="de-AT"/>
         </w:rPr>
         <w:drawing>
           <wp:inline distT="0" distB="0" distL="0" distR="0" wp14:anchorId="43EF2AC6" wp14:editId="0E9952F3">
@@ -553,7 +570,7 @@
                     </pic:cNvPicPr>
                   </pic:nvPicPr>
                   <pic:blipFill>
-                    <a:blip r:embed="rId11">
+                    <a:blip r:embed="rId12">
                       <a:extLst>
                         <a:ext uri="{28A0092B-C50C-407E-A947-70E740481C1C}">
                           <a14:useLocalDpi xmlns:a14="http://schemas.microsoft.com/office/drawing/2010/main" val="0"/>
@@ -597,7 +614,6 @@
           <w:sz w:val="24"/>
           <w:szCs w:val="24"/>
         </w:rPr>
-        <w:lastRenderedPageBreak/>
         <w:t>Als alles ausprogrammiert war, habe ich alle Tests durchlaufen lassen und 100% Coverage erreicht ohne Fehler.</w:t>
       </w:r>
     </w:p>
@@ -618,6 +634,7 @@
     </w:p>
     <w:p>
       <w:pPr>
+        <w:jc w:val="center"/>
         <w:rPr>
           <w:sz w:val="24"/>
           <w:szCs w:val="24"/>
@@ -628,6 +645,7 @@
           <w:noProof/>
           <w:sz w:val="24"/>
           <w:szCs w:val="24"/>
+          <w:lang w:eastAsia="de-AT"/>
         </w:rPr>
         <w:drawing>
           <wp:inline distT="0" distB="0" distL="0" distR="0" wp14:anchorId="310332D3" wp14:editId="6B6443E5">
@@ -647,7 +665,7 @@
                     </pic:cNvPicPr>
                   </pic:nvPicPr>
                   <pic:blipFill>
-                    <a:blip r:embed="rId12">
+                    <a:blip r:embed="rId13">
                       <a:extLst>
                         <a:ext uri="{28A0092B-C50C-407E-A947-70E740481C1C}">
                           <a14:useLocalDpi xmlns:a14="http://schemas.microsoft.com/office/drawing/2010/main" val="0"/>
@@ -709,163 +727,9 @@
         <w:t>Sämtliche Änderungen wurden regelmäßig auf das GitHub Repository gepushed und mit erklärenden commit messages versehen.</w:t>
       </w:r>
     </w:p>
-    <w:p>
-      <w:pPr>
-        <w:pStyle w:val="berschrift2"/>
-      </w:pPr>
-      <w:r>
-        <w:t>Links / Literatur</w:t>
-      </w:r>
-    </w:p>
-    <w:p/>
-    <w:p>
-      <w:pPr>
-        <w:pStyle w:val="IntensivesZitat"/>
-      </w:pPr>
-      <w:r>
-        <w:t>Adaptieren Sie das Template für Ihre Bedürfnisse</w:t>
-      </w:r>
-      <w:r>
-        <w:t>.</w:t>
-      </w:r>
-      <w:r>
-        <w:br/>
-        <w:t>B</w:t>
-      </w:r>
-      <w:r>
-        <w:t>eachten Sie dabei folgende Angaben.</w:t>
-      </w:r>
-    </w:p>
-    <w:p>
-      <w:pPr>
-        <w:pStyle w:val="TODO"/>
-      </w:pPr>
-      <w:r>
-        <w:t>Entfernen Sie diese Checkliste</w:t>
-      </w:r>
-    </w:p>
-    <w:p>
-      <w:pPr>
-        <w:pStyle w:val="TODO"/>
-      </w:pPr>
-      <w:r>
-        <w:t>Verwenden Sie folgendes Schema zum Speichern Ihres Lab Reports</w:t>
-      </w:r>
-      <w:r>
-        <w:br/>
-        <w:t>&lt;</w:t>
-      </w:r>
-      <w:r>
-        <w:rPr>
-          <w:color w:val="FF0000"/>
-        </w:rPr>
-        <w:t>JAHR</w:t>
-      </w:r>
-      <w:r>
-        <w:t>&gt;-Abgabe&lt;</w:t>
-      </w:r>
-      <w:r>
-        <w:rPr>
-          <w:color w:val="FF0000"/>
-        </w:rPr>
-        <w:t>Nr</w:t>
-      </w:r>
-      <w:r>
-        <w:t>&gt;-</w:t>
-      </w:r>
-      <w:r>
-        <w:t>&lt;</w:t>
-      </w:r>
-      <w:r>
-        <w:rPr>
-          <w:color w:val="FF0000"/>
-        </w:rPr>
-        <w:t>Nachname1</w:t>
-      </w:r>
-      <w:r>
-        <w:t>&gt;</w:t>
-      </w:r>
-      <w:r>
-        <w:t>-</w:t>
-      </w:r>
-      <w:r>
-        <w:t>&lt;</w:t>
-      </w:r>
-      <w:r>
-        <w:rPr>
-          <w:color w:val="FF0000"/>
-        </w:rPr>
-        <w:t>Nachname2</w:t>
-      </w:r>
-      <w:r>
-        <w:t>&gt;</w:t>
-      </w:r>
-      <w:r>
-        <w:t>.pdf</w:t>
-      </w:r>
-      <w:r>
-        <w:br/>
-      </w:r>
-      <w:r>
-        <w:rPr>
-          <w:b/>
-        </w:rPr>
-        <w:t>zB</w:t>
-      </w:r>
-      <w:r>
-        <w:rPr>
-          <w:b/>
-        </w:rPr>
-        <w:t>:</w:t>
-      </w:r>
-      <w:r>
-        <w:rPr>
-          <w:b/>
-        </w:rPr>
-        <w:t xml:space="preserve"> 19-Abgabe01-Ulm-Hofer.pdf</w:t>
-      </w:r>
-    </w:p>
-    <w:p>
-      <w:pPr>
-        <w:pStyle w:val="TODO"/>
-      </w:pPr>
-      <w:r>
-        <w:t xml:space="preserve">Verwenden Sie </w:t>
-      </w:r>
-      <w:r>
-        <w:t>dieselbe</w:t>
-      </w:r>
-      <w:r>
-        <w:t xml:space="preserve"> Namenskonvention für Ihre Abgaben bzw. das Repository</w:t>
-      </w:r>
-      <w:r>
-        <w:br/>
-        <w:t xml:space="preserve">zB: </w:t>
-      </w:r>
-      <w:hyperlink w:history="1">
-        <w:r>
-          <w:rPr>
-            <w:rStyle w:val="Hyperlink"/>
-          </w:rPr>
-          <w:t>https://&lt;url-git-server&gt;/19-Abgabe01-Ulm-Hofer/</w:t>
-        </w:r>
-      </w:hyperlink>
-    </w:p>
-    <w:p>
-      <w:pPr>
-        <w:pStyle w:val="TODO"/>
-      </w:pPr>
-      <w:r>
-        <w:lastRenderedPageBreak/>
-        <w:t xml:space="preserve">Min. 1 A4 </w:t>
-      </w:r>
-      <w:r>
-        <w:t>für das jeweilige Kapitel in der Lehrveranstaltung, Dokumentieren Sie in einem sinnvollen Maß sodass Sie und StudienkollegInnen Ihre Dokumentation nachvollziehen können!</w:t>
-      </w:r>
-    </w:p>
     <w:sectPr>
-      <w:headerReference w:type="default" r:id="rId13"/>
-      <w:footerReference w:type="default" r:id="rId14"/>
+      <w:headerReference w:type="default" r:id="rId14"/>
+      <w:footerReference w:type="default" r:id="rId15"/>
       <w:type w:val="continuous"/>
       <w:pgSz w:w="11906" w:h="16838"/>
       <w:pgMar w:top="1417" w:right="1417" w:bottom="1134" w:left="1417" w:header="708" w:footer="708" w:gutter="0"/>
@@ -877,7 +741,7 @@
 </file>
 
 <file path=word/endnotes.xml><?xml version="1.0" encoding="utf-8"?>
-<w:endnotes xmlns:wpc="http://schemas.microsoft.com/office/word/2010/wordprocessingCanvas" xmlns:cx="http://schemas.microsoft.com/office/drawing/2014/chartex" xmlns:cx1="http://schemas.microsoft.com/office/drawing/2015/9/8/chartex" xmlns:cx2="http://schemas.microsoft.com/office/drawing/2015/10/21/chartex" xmlns:cx3="http://schemas.microsoft.com/office/drawing/2016/5/9/chartex" xmlns:cx4="http://schemas.microsoft.com/office/drawing/2016/5/10/chartex" xmlns:cx5="http://schemas.microsoft.com/office/drawing/2016/5/11/chartex" xmlns:cx6="http://schemas.microsoft.com/office/drawing/2016/5/12/chartex" xmlns:cx7="http://schemas.microsoft.com/office/drawing/2016/5/13/chartex" xmlns:cx8="http://schemas.microsoft.com/office/drawing/2016/5/14/chartex" xmlns:mc="http://schemas.openxmlformats.org/markup-compatibility/2006" xmlns:aink="http://schemas.microsoft.com/office/drawing/2016/ink" xmlns:am3d="http://schemas.microsoft.com/office/drawing/2017/model3d" xmlns:o="urn:schemas-microsoft-com:office:office" xmlns:r="http://schemas.openxmlformats.org/officeDocument/2006/relationships" xmlns:m="http://schemas.openxmlformats.org/officeDocument/2006/math" xmlns:v="urn:schemas-microsoft-com:vml" xmlns:wp14="http://schemas.microsoft.com/office/word/2010/wordprocessingDrawing" xmlns:wp="http://schemas.openxmlformats.org/drawingml/2006/wordprocessingDrawing" xmlns:w10="urn:schemas-microsoft-com:office:word" xmlns:w="http://schemas.openxmlformats.org/wordprocessingml/2006/main" xmlns:w14="http://schemas.microsoft.com/office/word/2010/wordml" xmlns:w15="http://schemas.microsoft.com/office/word/2012/wordml" xmlns:w16cid="http://schemas.microsoft.com/office/word/2016/wordml/cid" xmlns:w16se="http://schemas.microsoft.com/office/word/2015/wordml/symex" xmlns:wpg="http://schemas.microsoft.com/office/word/2010/wordprocessingGroup" xmlns:wpi="http://schemas.microsoft.com/office/word/2010/wordprocessingInk" xmlns:wne="http://schemas.microsoft.com/office/word/2006/wordml" xmlns:wps="http://schemas.microsoft.com/office/word/2010/wordprocessingShape" mc:Ignorable="w14 w15 w16se w16cid wp14">
+<w:endnotes xmlns:wpc="http://schemas.microsoft.com/office/word/2010/wordprocessingCanvas" xmlns:cx="http://schemas.microsoft.com/office/drawing/2014/chartex" xmlns:mc="http://schemas.openxmlformats.org/markup-compatibility/2006" xmlns:o="urn:schemas-microsoft-com:office:office" xmlns:r="http://schemas.openxmlformats.org/officeDocument/2006/relationships" xmlns:m="http://schemas.openxmlformats.org/officeDocument/2006/math" xmlns:v="urn:schemas-microsoft-com:vml" xmlns:wp14="http://schemas.microsoft.com/office/word/2010/wordprocessingDrawing" xmlns:wp="http://schemas.openxmlformats.org/drawingml/2006/wordprocessingDrawing" xmlns:w10="urn:schemas-microsoft-com:office:word" xmlns:w="http://schemas.openxmlformats.org/wordprocessingml/2006/main" xmlns:w14="http://schemas.microsoft.com/office/word/2010/wordml" xmlns:w15="http://schemas.microsoft.com/office/word/2012/wordml" xmlns:w16se="http://schemas.microsoft.com/office/word/2015/wordml/symex" xmlns:wpg="http://schemas.microsoft.com/office/word/2010/wordprocessingGroup" xmlns:wpi="http://schemas.microsoft.com/office/word/2010/wordprocessingInk" xmlns:wne="http://schemas.microsoft.com/office/word/2006/wordml" xmlns:wps="http://schemas.microsoft.com/office/word/2010/wordprocessingShape" mc:Ignorable="w14 w15 w16se wp14">
   <w:endnote w:type="separator" w:id="-1">
     <w:p>
       <w:pPr>
@@ -902,7 +766,7 @@
 </file>
 
 <file path=word/footer1.xml><?xml version="1.0" encoding="utf-8"?>
-<w:ftr xmlns:wpc="http://schemas.microsoft.com/office/word/2010/wordprocessingCanvas" xmlns:cx="http://schemas.microsoft.com/office/drawing/2014/chartex" xmlns:cx1="http://schemas.microsoft.com/office/drawing/2015/9/8/chartex" xmlns:cx2="http://schemas.microsoft.com/office/drawing/2015/10/21/chartex" xmlns:cx3="http://schemas.microsoft.com/office/drawing/2016/5/9/chartex" xmlns:cx4="http://schemas.microsoft.com/office/drawing/2016/5/10/chartex" xmlns:cx5="http://schemas.microsoft.com/office/drawing/2016/5/11/chartex" xmlns:cx6="http://schemas.microsoft.com/office/drawing/2016/5/12/chartex" xmlns:cx7="http://schemas.microsoft.com/office/drawing/2016/5/13/chartex" xmlns:cx8="http://schemas.microsoft.com/office/drawing/2016/5/14/chartex" xmlns:mc="http://schemas.openxmlformats.org/markup-compatibility/2006" xmlns:aink="http://schemas.microsoft.com/office/drawing/2016/ink" xmlns:am3d="http://schemas.microsoft.com/office/drawing/2017/model3d" xmlns:o="urn:schemas-microsoft-com:office:office" xmlns:r="http://schemas.openxmlformats.org/officeDocument/2006/relationships" xmlns:m="http://schemas.openxmlformats.org/officeDocument/2006/math" xmlns:v="urn:schemas-microsoft-com:vml" xmlns:wp14="http://schemas.microsoft.com/office/word/2010/wordprocessingDrawing" xmlns:wp="http://schemas.openxmlformats.org/drawingml/2006/wordprocessingDrawing" xmlns:w10="urn:schemas-microsoft-com:office:word" xmlns:w="http://schemas.openxmlformats.org/wordprocessingml/2006/main" xmlns:w14="http://schemas.microsoft.com/office/word/2010/wordml" xmlns:w15="http://schemas.microsoft.com/office/word/2012/wordml" xmlns:w16cid="http://schemas.microsoft.com/office/word/2016/wordml/cid" xmlns:w16se="http://schemas.microsoft.com/office/word/2015/wordml/symex" xmlns:wpg="http://schemas.microsoft.com/office/word/2010/wordprocessingGroup" xmlns:wpi="http://schemas.microsoft.com/office/word/2010/wordprocessingInk" xmlns:wne="http://schemas.microsoft.com/office/word/2006/wordml" xmlns:wps="http://schemas.microsoft.com/office/word/2010/wordprocessingShape" mc:Ignorable="w14 w15 w16se w16cid wp14">
+<w:ftr xmlns:wpc="http://schemas.microsoft.com/office/word/2010/wordprocessingCanvas" xmlns:cx="http://schemas.microsoft.com/office/drawing/2014/chartex" xmlns:mc="http://schemas.openxmlformats.org/markup-compatibility/2006" xmlns:o="urn:schemas-microsoft-com:office:office" xmlns:r="http://schemas.openxmlformats.org/officeDocument/2006/relationships" xmlns:m="http://schemas.openxmlformats.org/officeDocument/2006/math" xmlns:v="urn:schemas-microsoft-com:vml" xmlns:wp14="http://schemas.microsoft.com/office/word/2010/wordprocessingDrawing" xmlns:wp="http://schemas.openxmlformats.org/drawingml/2006/wordprocessingDrawing" xmlns:w10="urn:schemas-microsoft-com:office:word" xmlns:w="http://schemas.openxmlformats.org/wordprocessingml/2006/main" xmlns:w14="http://schemas.microsoft.com/office/word/2010/wordml" xmlns:w15="http://schemas.microsoft.com/office/word/2012/wordml" xmlns:w16se="http://schemas.microsoft.com/office/word/2015/wordml/symex" xmlns:wpg="http://schemas.microsoft.com/office/word/2010/wordprocessingGroup" xmlns:wpi="http://schemas.microsoft.com/office/word/2010/wordprocessingInk" xmlns:wne="http://schemas.microsoft.com/office/word/2006/wordml" xmlns:wps="http://schemas.microsoft.com/office/word/2010/wordprocessingShape" mc:Ignorable="w14 w15 w16se wp14">
   <w:p>
     <w:pPr>
       <w:pBdr>
@@ -936,31 +800,10 @@
       <w:rPr>
         <w:noProof/>
       </w:rPr>
-      <w:fldChar w:fldCharType="begin"/>
+      <w:t>Konfigurationsmanagement Lab Report</w:t>
     </w:r>
     <w:r>
-      <w:rPr>
-        <w:noProof/>
-      </w:rPr>
-      <w:instrText xml:space="preserve"> FILENAME \* MERGEFORMAT </w:instrText>
-    </w:r>
-    <w:r>
-      <w:rPr>
-        <w:noProof/>
-      </w:rPr>
-      <w:fldChar w:fldCharType="separate"/>
-    </w:r>
-    <w:r>
-      <w:rPr>
-        <w:noProof/>
-      </w:rPr>
-      <w:t>Konfigurationsmanagement Lab Report Template.docx</w:t>
-    </w:r>
-    <w:r>
-      <w:rPr>
-        <w:noProof/>
-      </w:rPr>
-      <w:fldChar w:fldCharType="end"/>
+      <w:tab/>
     </w:r>
     <w:r>
       <w:tab/>
@@ -985,7 +828,7 @@
         <w:noProof/>
         <w:lang w:val="de-DE"/>
       </w:rPr>
-      <w:t>2</w:t>
+      <w:t>3</w:t>
     </w:r>
     <w:r>
       <w:fldChar w:fldCharType="end"/>
@@ -1022,7 +865,7 @@
         <w:noProof/>
         <w:lang w:val="de-DE"/>
       </w:rPr>
-      <w:t>2</w:t>
+      <w:t>3</w:t>
     </w:r>
     <w:r>
       <w:rPr>
@@ -1036,7 +879,7 @@
 </file>
 
 <file path=word/footnotes.xml><?xml version="1.0" encoding="utf-8"?>
-<w:footnotes xmlns:wpc="http://schemas.microsoft.com/office/word/2010/wordprocessingCanvas" xmlns:cx="http://schemas.microsoft.com/office/drawing/2014/chartex" xmlns:cx1="http://schemas.microsoft.com/office/drawing/2015/9/8/chartex" xmlns:cx2="http://schemas.microsoft.com/office/drawing/2015/10/21/chartex" xmlns:cx3="http://schemas.microsoft.com/office/drawing/2016/5/9/chartex" xmlns:cx4="http://schemas.microsoft.com/office/drawing/2016/5/10/chartex" xmlns:cx5="http://schemas.microsoft.com/office/drawing/2016/5/11/chartex" xmlns:cx6="http://schemas.microsoft.com/office/drawing/2016/5/12/chartex" xmlns:cx7="http://schemas.microsoft.com/office/drawing/2016/5/13/chartex" xmlns:cx8="http://schemas.microsoft.com/office/drawing/2016/5/14/chartex" xmlns:mc="http://schemas.openxmlformats.org/markup-compatibility/2006" xmlns:aink="http://schemas.microsoft.com/office/drawing/2016/ink" xmlns:am3d="http://schemas.microsoft.com/office/drawing/2017/model3d" xmlns:o="urn:schemas-microsoft-com:office:office" xmlns:r="http://schemas.openxmlformats.org/officeDocument/2006/relationships" xmlns:m="http://schemas.openxmlformats.org/officeDocument/2006/math" xmlns:v="urn:schemas-microsoft-com:vml" xmlns:wp14="http://schemas.microsoft.com/office/word/2010/wordprocessingDrawing" xmlns:wp="http://schemas.openxmlformats.org/drawingml/2006/wordprocessingDrawing" xmlns:w10="urn:schemas-microsoft-com:office:word" xmlns:w="http://schemas.openxmlformats.org/wordprocessingml/2006/main" xmlns:w14="http://schemas.microsoft.com/office/word/2010/wordml" xmlns:w15="http://schemas.microsoft.com/office/word/2012/wordml" xmlns:w16cid="http://schemas.microsoft.com/office/word/2016/wordml/cid" xmlns:w16se="http://schemas.microsoft.com/office/word/2015/wordml/symex" xmlns:wpg="http://schemas.microsoft.com/office/word/2010/wordprocessingGroup" xmlns:wpi="http://schemas.microsoft.com/office/word/2010/wordprocessingInk" xmlns:wne="http://schemas.microsoft.com/office/word/2006/wordml" xmlns:wps="http://schemas.microsoft.com/office/word/2010/wordprocessingShape" mc:Ignorable="w14 w15 w16se w16cid wp14">
+<w:footnotes xmlns:wpc="http://schemas.microsoft.com/office/word/2010/wordprocessingCanvas" xmlns:cx="http://schemas.microsoft.com/office/drawing/2014/chartex" xmlns:mc="http://schemas.openxmlformats.org/markup-compatibility/2006" xmlns:o="urn:schemas-microsoft-com:office:office" xmlns:r="http://schemas.openxmlformats.org/officeDocument/2006/relationships" xmlns:m="http://schemas.openxmlformats.org/officeDocument/2006/math" xmlns:v="urn:schemas-microsoft-com:vml" xmlns:wp14="http://schemas.microsoft.com/office/word/2010/wordprocessingDrawing" xmlns:wp="http://schemas.openxmlformats.org/drawingml/2006/wordprocessingDrawing" xmlns:w10="urn:schemas-microsoft-com:office:word" xmlns:w="http://schemas.openxmlformats.org/wordprocessingml/2006/main" xmlns:w14="http://schemas.microsoft.com/office/word/2010/wordml" xmlns:w15="http://schemas.microsoft.com/office/word/2012/wordml" xmlns:w16se="http://schemas.microsoft.com/office/word/2015/wordml/symex" xmlns:wpg="http://schemas.microsoft.com/office/word/2010/wordprocessingGroup" xmlns:wpi="http://schemas.microsoft.com/office/word/2010/wordprocessingInk" xmlns:wne="http://schemas.microsoft.com/office/word/2006/wordml" xmlns:wps="http://schemas.microsoft.com/office/word/2010/wordprocessingShape" mc:Ignorable="w14 w15 w16se wp14">
   <w:footnote w:type="separator" w:id="-1">
     <w:p>
       <w:pPr>
@@ -1061,7 +904,7 @@
 </file>
 
 <file path=word/header1.xml><?xml version="1.0" encoding="utf-8"?>
-<w:hdr xmlns:wpc="http://schemas.microsoft.com/office/word/2010/wordprocessingCanvas" xmlns:cx="http://schemas.microsoft.com/office/drawing/2014/chartex" xmlns:cx1="http://schemas.microsoft.com/office/drawing/2015/9/8/chartex" xmlns:cx2="http://schemas.microsoft.com/office/drawing/2015/10/21/chartex" xmlns:cx3="http://schemas.microsoft.com/office/drawing/2016/5/9/chartex" xmlns:cx4="http://schemas.microsoft.com/office/drawing/2016/5/10/chartex" xmlns:cx5="http://schemas.microsoft.com/office/drawing/2016/5/11/chartex" xmlns:cx6="http://schemas.microsoft.com/office/drawing/2016/5/12/chartex" xmlns:cx7="http://schemas.microsoft.com/office/drawing/2016/5/13/chartex" xmlns:cx8="http://schemas.microsoft.com/office/drawing/2016/5/14/chartex" xmlns:mc="http://schemas.openxmlformats.org/markup-compatibility/2006" xmlns:aink="http://schemas.microsoft.com/office/drawing/2016/ink" xmlns:am3d="http://schemas.microsoft.com/office/drawing/2017/model3d" xmlns:o="urn:schemas-microsoft-com:office:office" xmlns:r="http://schemas.openxmlformats.org/officeDocument/2006/relationships" xmlns:m="http://schemas.openxmlformats.org/officeDocument/2006/math" xmlns:v="urn:schemas-microsoft-com:vml" xmlns:wp14="http://schemas.microsoft.com/office/word/2010/wordprocessingDrawing" xmlns:wp="http://schemas.openxmlformats.org/drawingml/2006/wordprocessingDrawing" xmlns:w10="urn:schemas-microsoft-com:office:word" xmlns:w="http://schemas.openxmlformats.org/wordprocessingml/2006/main" xmlns:w14="http://schemas.microsoft.com/office/word/2010/wordml" xmlns:w15="http://schemas.microsoft.com/office/word/2012/wordml" xmlns:w16cid="http://schemas.microsoft.com/office/word/2016/wordml/cid" xmlns:w16se="http://schemas.microsoft.com/office/word/2015/wordml/symex" xmlns:wpg="http://schemas.microsoft.com/office/word/2010/wordprocessingGroup" xmlns:wpi="http://schemas.microsoft.com/office/word/2010/wordprocessingInk" xmlns:wne="http://schemas.microsoft.com/office/word/2006/wordml" xmlns:wps="http://schemas.microsoft.com/office/word/2010/wordprocessingShape" mc:Ignorable="w14 w15 w16se w16cid wp14">
+<w:hdr xmlns:wpc="http://schemas.microsoft.com/office/word/2010/wordprocessingCanvas" xmlns:cx="http://schemas.microsoft.com/office/drawing/2014/chartex" xmlns:mc="http://schemas.openxmlformats.org/markup-compatibility/2006" xmlns:o="urn:schemas-microsoft-com:office:office" xmlns:r="http://schemas.openxmlformats.org/officeDocument/2006/relationships" xmlns:m="http://schemas.openxmlformats.org/officeDocument/2006/math" xmlns:v="urn:schemas-microsoft-com:vml" xmlns:wp14="http://schemas.microsoft.com/office/word/2010/wordprocessingDrawing" xmlns:wp="http://schemas.openxmlformats.org/drawingml/2006/wordprocessingDrawing" xmlns:w10="urn:schemas-microsoft-com:office:word" xmlns:w="http://schemas.openxmlformats.org/wordprocessingml/2006/main" xmlns:w14="http://schemas.microsoft.com/office/word/2010/wordml" xmlns:w15="http://schemas.microsoft.com/office/word/2012/wordml" xmlns:w16se="http://schemas.microsoft.com/office/word/2015/wordml/symex" xmlns:wpg="http://schemas.microsoft.com/office/word/2010/wordprocessingGroup" xmlns:wpi="http://schemas.microsoft.com/office/word/2010/wordprocessingInk" xmlns:wne="http://schemas.microsoft.com/office/word/2006/wordml" xmlns:wps="http://schemas.microsoft.com/office/word/2010/wordprocessingShape" mc:Ignorable="w14 w15 w16se wp14">
   <w:p>
     <w:pPr>
       <w:pBdr>
@@ -1199,7 +1042,7 @@
             </wp:anchor>
           </w:drawing>
         </mc:Choice>
-        <mc:Fallback>
+        <mc:Fallback xmlns:w16cid="http://schemas.microsoft.com/office/word/2016/wordml/cid" xmlns:am3d="http://schemas.microsoft.com/office/drawing/2017/model3d" xmlns:aink="http://schemas.microsoft.com/office/drawing/2016/ink" xmlns:cx8="http://schemas.microsoft.com/office/drawing/2016/5/14/chartex" xmlns:cx7="http://schemas.microsoft.com/office/drawing/2016/5/13/chartex" xmlns:cx6="http://schemas.microsoft.com/office/drawing/2016/5/12/chartex" xmlns:cx5="http://schemas.microsoft.com/office/drawing/2016/5/11/chartex" xmlns:cx4="http://schemas.microsoft.com/office/drawing/2016/5/10/chartex" xmlns:cx3="http://schemas.microsoft.com/office/drawing/2016/5/9/chartex" xmlns:cx2="http://schemas.microsoft.com/office/drawing/2015/10/21/chartex" xmlns:cx1="http://schemas.microsoft.com/office/drawing/2015/9/8/chartex">
           <w:pict>
             <v:shapetype w14:anchorId="56C71565" id="_x0000_t202" coordsize="21600,21600" o:spt="202" path="m,l,21600r21600,l21600,xe">
               <v:stroke joinstyle="miter"/>
@@ -1261,7 +1104,7 @@
 </file>
 
 <file path=word/numbering.xml><?xml version="1.0" encoding="utf-8"?>
-<w:numbering xmlns:wpc="http://schemas.microsoft.com/office/word/2010/wordprocessingCanvas" xmlns:cx="http://schemas.microsoft.com/office/drawing/2014/chartex" xmlns:cx1="http://schemas.microsoft.com/office/drawing/2015/9/8/chartex" xmlns:cx2="http://schemas.microsoft.com/office/drawing/2015/10/21/chartex" xmlns:cx3="http://schemas.microsoft.com/office/drawing/2016/5/9/chartex" xmlns:cx4="http://schemas.microsoft.com/office/drawing/2016/5/10/chartex" xmlns:cx5="http://schemas.microsoft.com/office/drawing/2016/5/11/chartex" xmlns:cx6="http://schemas.microsoft.com/office/drawing/2016/5/12/chartex" xmlns:cx7="http://schemas.microsoft.com/office/drawing/2016/5/13/chartex" xmlns:cx8="http://schemas.microsoft.com/office/drawing/2016/5/14/chartex" xmlns:mc="http://schemas.openxmlformats.org/markup-compatibility/2006" xmlns:aink="http://schemas.microsoft.com/office/drawing/2016/ink" xmlns:am3d="http://schemas.microsoft.com/office/drawing/2017/model3d" xmlns:o="urn:schemas-microsoft-com:office:office" xmlns:r="http://schemas.openxmlformats.org/officeDocument/2006/relationships" xmlns:m="http://schemas.openxmlformats.org/officeDocument/2006/math" xmlns:v="urn:schemas-microsoft-com:vml" xmlns:wp14="http://schemas.microsoft.com/office/word/2010/wordprocessingDrawing" xmlns:wp="http://schemas.openxmlformats.org/drawingml/2006/wordprocessingDrawing" xmlns:w10="urn:schemas-microsoft-com:office:word" xmlns:w="http://schemas.openxmlformats.org/wordprocessingml/2006/main" xmlns:w14="http://schemas.microsoft.com/office/word/2010/wordml" xmlns:w15="http://schemas.microsoft.com/office/word/2012/wordml" xmlns:w16cid="http://schemas.microsoft.com/office/word/2016/wordml/cid" xmlns:w16se="http://schemas.microsoft.com/office/word/2015/wordml/symex" xmlns:wpg="http://schemas.microsoft.com/office/word/2010/wordprocessingGroup" xmlns:wpi="http://schemas.microsoft.com/office/word/2010/wordprocessingInk" xmlns:wne="http://schemas.microsoft.com/office/word/2006/wordml" xmlns:wps="http://schemas.microsoft.com/office/word/2010/wordprocessingShape" mc:Ignorable="w14 w15 w16se w16cid wp14">
+<w:numbering xmlns:wpc="http://schemas.microsoft.com/office/word/2010/wordprocessingCanvas" xmlns:cx="http://schemas.microsoft.com/office/drawing/2014/chartex" xmlns:mc="http://schemas.openxmlformats.org/markup-compatibility/2006" xmlns:o="urn:schemas-microsoft-com:office:office" xmlns:r="http://schemas.openxmlformats.org/officeDocument/2006/relationships" xmlns:m="http://schemas.openxmlformats.org/officeDocument/2006/math" xmlns:v="urn:schemas-microsoft-com:vml" xmlns:wp14="http://schemas.microsoft.com/office/word/2010/wordprocessingDrawing" xmlns:wp="http://schemas.openxmlformats.org/drawingml/2006/wordprocessingDrawing" xmlns:w10="urn:schemas-microsoft-com:office:word" xmlns:w="http://schemas.openxmlformats.org/wordprocessingml/2006/main" xmlns:w14="http://schemas.microsoft.com/office/word/2010/wordml" xmlns:w15="http://schemas.microsoft.com/office/word/2012/wordml" xmlns:w16se="http://schemas.microsoft.com/office/word/2015/wordml/symex" xmlns:wpg="http://schemas.microsoft.com/office/word/2010/wordprocessingGroup" xmlns:wpi="http://schemas.microsoft.com/office/word/2010/wordprocessingInk" xmlns:wne="http://schemas.microsoft.com/office/word/2006/wordml" xmlns:wps="http://schemas.microsoft.com/office/word/2010/wordprocessingShape" mc:Ignorable="w14 w15 w16se wp14">
   <w:numPicBullet w:numPicBulletId="0">
     <w:pict>
       <v:shapetype id="_x0000_t75" coordsize="21600,21600" o:spt="75" o:preferrelative="t" path="m@4@5l@4@11@9@11@9@5xe" filled="f" stroked="f">
@@ -1283,35 +1126,35 @@
         <v:path o:extrusionok="f" gradientshapeok="t" o:connecttype="rect"/>
         <o:lock v:ext="edit" aspectratio="t"/>
       </v:shapetype>
-      <v:shape id="_x0000_i1031" type="#_x0000_t75" style="width:469.9pt;height:453.75pt" o:bullet="t">
+      <v:shape id="_x0000_i1103" type="#_x0000_t75" style="width:469.9pt;height:453.75pt" o:bullet="t">
         <v:imagedata r:id="rId1" o:title="attention_PNG53[1]"/>
       </v:shape>
     </w:pict>
   </w:numPicBullet>
   <w:numPicBullet w:numPicBulletId="1">
     <w:pict>
-      <v:shape id="_x0000_i1032" type="#_x0000_t75" style="width:471pt;height:412.5pt" o:bullet="t">
+      <v:shape id="_x0000_i1104" type="#_x0000_t75" style="width:471pt;height:412.5pt" o:bullet="t">
         <v:imagedata r:id="rId2" o:title="628px-Achtung-yellow"/>
       </v:shape>
     </w:pict>
   </w:numPicBullet>
   <w:numPicBullet w:numPicBulletId="2">
     <w:pict>
-      <v:shape id="_x0000_i1033" type="#_x0000_t75" style="width:470pt;height:470pt" o:bullet="t">
+      <v:shape id="_x0000_i1105" type="#_x0000_t75" style="width:470pt;height:470pt" o:bullet="t">
         <v:imagedata r:id="rId3" o:title="Info_icon-72a7cf"/>
       </v:shape>
     </w:pict>
   </w:numPicBullet>
   <w:numPicBullet w:numPicBulletId="3">
     <w:pict>
-      <v:shape id="_x0000_i1034" type="#_x0000_t75" style="width:470pt;height:470pt" o:bullet="t">
+      <v:shape id="_x0000_i1106" type="#_x0000_t75" style="width:470pt;height:470pt" o:bullet="t">
         <v:imagedata r:id="rId4" o:title="Info_Sign"/>
       </v:shape>
     </w:pict>
   </w:numPicBullet>
   <w:numPicBullet w:numPicBulletId="4">
     <w:pict>
-      <v:shape id="_x0000_i1035" type="#_x0000_t75" style="width:470pt;height:470pt" o:bullet="t">
+      <v:shape id="_x0000_i1107" type="#_x0000_t75" style="width:470pt;height:470pt" o:bullet="t">
         <v:imagedata r:id="rId5" o:title="Info_i_blue"/>
       </v:shape>
     </w:pict>
@@ -3594,7 +3437,7 @@
 </file>
 
 <file path=word/styles.xml><?xml version="1.0" encoding="utf-8"?>
-<w:styles xmlns:mc="http://schemas.openxmlformats.org/markup-compatibility/2006" xmlns:r="http://schemas.openxmlformats.org/officeDocument/2006/relationships" xmlns:w="http://schemas.openxmlformats.org/wordprocessingml/2006/main" xmlns:w14="http://schemas.microsoft.com/office/word/2010/wordml" xmlns:w15="http://schemas.microsoft.com/office/word/2012/wordml" xmlns:w16cid="http://schemas.microsoft.com/office/word/2016/wordml/cid" xmlns:w16se="http://schemas.microsoft.com/office/word/2015/wordml/symex" mc:Ignorable="w14 w15 w16se w16cid">
+<w:styles xmlns:mc="http://schemas.openxmlformats.org/markup-compatibility/2006" xmlns:r="http://schemas.openxmlformats.org/officeDocument/2006/relationships" xmlns:w="http://schemas.openxmlformats.org/wordprocessingml/2006/main" xmlns:w14="http://schemas.microsoft.com/office/word/2010/wordml" xmlns:w15="http://schemas.microsoft.com/office/word/2012/wordml" xmlns:w16se="http://schemas.microsoft.com/office/word/2015/wordml/symex" mc:Ignorable="w14 w15 w16se">
   <w:docDefaults>
     <w:rPrDefault>
       <w:rPr>
@@ -3610,7 +3453,7 @@
       </w:pPr>
     </w:pPrDefault>
   </w:docDefaults>
-  <w:latentStyles w:defLockedState="0" w:defUIPriority="99" w:defSemiHidden="0" w:defUnhideWhenUsed="0" w:defQFormat="0" w:count="377">
+  <w:latentStyles w:defLockedState="0" w:defUIPriority="99" w:defSemiHidden="0" w:defUnhideWhenUsed="0" w:defQFormat="0" w:count="371">
     <w:lsdException w:name="Normal" w:uiPriority="0" w:qFormat="1"/>
     <w:lsdException w:name="heading 1" w:uiPriority="9" w:qFormat="1"/>
     <w:lsdException w:name="heading 2" w:semiHidden="1" w:uiPriority="9" w:unhideWhenUsed="1" w:qFormat="1"/>
@@ -3982,12 +3825,6 @@
     <w:lsdException w:name="List Table 5 Dark Accent 6" w:uiPriority="50"/>
     <w:lsdException w:name="List Table 6 Colorful Accent 6" w:uiPriority="51"/>
     <w:lsdException w:name="List Table 7 Colorful Accent 6" w:uiPriority="52"/>
-    <w:lsdException w:name="Mention" w:semiHidden="1" w:unhideWhenUsed="1"/>
-    <w:lsdException w:name="Smart Hyperlink" w:semiHidden="1" w:unhideWhenUsed="1"/>
-    <w:lsdException w:name="Hashtag" w:semiHidden="1" w:unhideWhenUsed="1"/>
-    <w:lsdException w:name="Unresolved Mention" w:semiHidden="1" w:unhideWhenUsed="1"/>
-    <w:lsdException w:name="Smart Link" w:semiHidden="1" w:unhideWhenUsed="1"/>
-    <w:lsdException w:name="Smart Link Error" w:semiHidden="1" w:unhideWhenUsed="1"/>
   </w:latentStyles>
   <w:style w:type="paragraph" w:default="1" w:styleId="Standard">
     <w:name w:val="Normal"/>
@@ -4067,7 +3904,6 @@
     <w:next w:val="Standard"/>
     <w:link w:val="berschrift4Zchn"/>
     <w:uiPriority w:val="9"/>
-    <w:semiHidden/>
     <w:unhideWhenUsed/>
     <w:qFormat/>
     <w:rsid w:val="000F4E2C"/>
@@ -4199,7 +4035,6 @@
   <w:style w:type="character" w:default="1" w:styleId="Absatz-Standardschriftart">
     <w:name w:val="Default Paragraph Font"/>
     <w:uiPriority w:val="1"/>
-    <w:semiHidden/>
     <w:unhideWhenUsed/>
   </w:style>
   <w:style w:type="table" w:default="1" w:styleId="NormaleTabelle">
@@ -4345,7 +4180,6 @@
     <w:basedOn w:val="Absatz-Standardschriftart"/>
     <w:link w:val="berschrift4"/>
     <w:uiPriority w:val="9"/>
-    <w:semiHidden/>
     <w:rsid w:val="000F4E2C"/>
     <w:rPr>
       <w:b/>
@@ -5140,7 +4974,7 @@
 </file>
 
 <file path=customXml/itemProps1.xml><?xml version="1.0" encoding="utf-8"?>
-<ds:datastoreItem xmlns:ds="http://schemas.openxmlformats.org/officeDocument/2006/customXml" ds:itemID="{6C2317D0-081A-4C52-BB63-B027B98756BC}">
+<ds:datastoreItem xmlns:ds="http://schemas.openxmlformats.org/officeDocument/2006/customXml" ds:itemID="{91328D95-52F5-4EC6-89C9-7F3D08655A1F}">
   <ds:schemaRefs>
     <ds:schemaRef ds:uri="http://schemas.openxmlformats.org/officeDocument/2006/bibliography"/>
   </ds:schemaRefs>

</xml_diff>